<commit_message>
To add new stories related to map location, integation and documentation
</commit_message>
<xml_diff>
--- a/Story cards.docx
+++ b/Story cards.docx
@@ -526,8 +526,6 @@
         </w:rPr>
         <w:t>Story 2</w:t>
       </w:r>
-      <w:bookmarkStart w:id="0" w:name="_GoBack"/>
-      <w:bookmarkEnd w:id="0"/>
     </w:p>
     <w:tbl>
       <w:tblPr>
@@ -2156,15 +2154,6 @@
                 <w:lang w:eastAsia="zh-CN"/>
               </w:rPr>
             </w:pPr>
-            <w:r>
-              <w:rPr>
-                <w:rFonts w:ascii="Times New Roman" w:hAnsi="Times New Roman" w:cs="Times New Roman"/>
-                <w:sz w:val="24"/>
-                <w:szCs w:val="24"/>
-                <w:lang w:eastAsia="zh-CN"/>
-              </w:rPr>
-              <w:t>1 weeks</w:t>
-            </w:r>
           </w:p>
         </w:tc>
         <w:tc>
@@ -2949,10 +2938,3899 @@
     <w:p/>
     <w:p/>
     <w:p/>
-    <w:p>
+    <w:p/>
+    <w:p/>
+    <w:p/>
+    <w:p/>
+    <w:p/>
+    <w:p/>
+    <w:p/>
+    <w:p/>
+    <w:p/>
+    <w:p/>
+    <w:p/>
+    <w:p>
+      <w:pPr>
+        <w:spacing w:line="360" w:lineRule="auto"/>
+        <w:rPr>
+          <w:rFonts w:ascii="Times New Roman" w:hAnsi="Times New Roman" w:cs="Times New Roman"/>
+          <w:sz w:val="24"/>
+          <w:szCs w:val="24"/>
+        </w:rPr>
+      </w:pPr>
+    </w:p>
+    <w:tbl>
+      <w:tblPr>
+        <w:tblpPr w:leftFromText="180" w:rightFromText="180" w:vertAnchor="page" w:horzAnchor="margin" w:tblpY="1201"/>
+        <w:tblW w:w="7659" w:type="dxa"/>
+        <w:tblBorders>
+          <w:top w:val="single" w:sz="4" w:space="0" w:color="000000"/>
+          <w:left w:val="single" w:sz="4" w:space="0" w:color="000000"/>
+          <w:bottom w:val="single" w:sz="4" w:space="0" w:color="000000"/>
+          <w:right w:val="single" w:sz="4" w:space="0" w:color="000000"/>
+          <w:insideH w:val="single" w:sz="4" w:space="0" w:color="000000"/>
+          <w:insideV w:val="single" w:sz="4" w:space="0" w:color="000000"/>
+        </w:tblBorders>
+        <w:tblLook w:val="04A0" w:firstRow="1" w:lastRow="0" w:firstColumn="1" w:lastColumn="0" w:noHBand="0" w:noVBand="1"/>
+      </w:tblPr>
+      <w:tblGrid>
+        <w:gridCol w:w="1942"/>
+        <w:gridCol w:w="55"/>
+        <w:gridCol w:w="1874"/>
+        <w:gridCol w:w="1912"/>
+        <w:gridCol w:w="1876"/>
+      </w:tblGrid>
+      <w:tr>
+        <w:trPr>
+          <w:trHeight w:val="214"/>
+        </w:trPr>
+        <w:tc>
+          <w:tcPr>
+            <w:tcW w:w="7659" w:type="dxa"/>
+            <w:gridSpan w:val="5"/>
+          </w:tcPr>
+          <w:p>
+            <w:pPr>
+              <w:spacing w:line="360" w:lineRule="auto"/>
+              <w:rPr>
+                <w:rFonts w:ascii="Times New Roman" w:hAnsi="Times New Roman" w:cs="Times New Roman"/>
+                <w:sz w:val="24"/>
+                <w:szCs w:val="24"/>
+              </w:rPr>
+            </w:pPr>
+            <w:r>
+              <w:rPr>
+                <w:rFonts w:ascii="Times New Roman" w:hAnsi="Times New Roman" w:cs="Times New Roman"/>
+                <w:b/>
+                <w:sz w:val="24"/>
+                <w:szCs w:val="24"/>
+              </w:rPr>
+              <w:lastRenderedPageBreak/>
+              <w:t>Story Name</w:t>
+            </w:r>
+            <w:r>
+              <w:rPr>
+                <w:rFonts w:ascii="Times New Roman" w:hAnsi="Times New Roman" w:cs="Times New Roman"/>
+                <w:b/>
+                <w:sz w:val="24"/>
+                <w:szCs w:val="24"/>
+              </w:rPr>
+              <w:t>: Start to write documentation Abstract</w:t>
+            </w:r>
+          </w:p>
+        </w:tc>
+      </w:tr>
+      <w:tr>
+        <w:trPr>
+          <w:trHeight w:val="124"/>
+        </w:trPr>
+        <w:tc>
+          <w:tcPr>
+            <w:tcW w:w="1997" w:type="dxa"/>
+            <w:gridSpan w:val="2"/>
+          </w:tcPr>
+          <w:p>
+            <w:pPr>
+              <w:tabs>
+                <w:tab w:val="left" w:pos="6262"/>
+              </w:tabs>
+              <w:spacing w:line="360" w:lineRule="auto"/>
+              <w:rPr>
+                <w:rFonts w:ascii="Times New Roman" w:hAnsi="Times New Roman" w:cs="Times New Roman"/>
+                <w:sz w:val="24"/>
+                <w:szCs w:val="24"/>
+              </w:rPr>
+            </w:pPr>
+            <w:r>
+              <w:rPr>
+                <w:rFonts w:ascii="Times New Roman" w:hAnsi="Times New Roman" w:cs="Times New Roman"/>
+                <w:b/>
+                <w:sz w:val="24"/>
+                <w:szCs w:val="24"/>
+              </w:rPr>
+              <w:t>Estimation</w:t>
+            </w:r>
+          </w:p>
+        </w:tc>
+        <w:tc>
+          <w:tcPr>
+            <w:tcW w:w="1874" w:type="dxa"/>
+          </w:tcPr>
+          <w:p>
+            <w:pPr>
+              <w:tabs>
+                <w:tab w:val="left" w:pos="6262"/>
+              </w:tabs>
+              <w:spacing w:line="360" w:lineRule="auto"/>
+              <w:rPr>
+                <w:rFonts w:ascii="Times New Roman" w:hAnsi="Times New Roman" w:cs="Times New Roman"/>
+                <w:sz w:val="24"/>
+                <w:szCs w:val="24"/>
+                <w:lang w:eastAsia="zh-CN"/>
+              </w:rPr>
+            </w:pPr>
+          </w:p>
+        </w:tc>
+        <w:tc>
+          <w:tcPr>
+            <w:tcW w:w="1912" w:type="dxa"/>
+          </w:tcPr>
+          <w:p>
+            <w:pPr>
+              <w:tabs>
+                <w:tab w:val="left" w:pos="6262"/>
+              </w:tabs>
+              <w:spacing w:line="360" w:lineRule="auto"/>
+              <w:rPr>
+                <w:rFonts w:ascii="Times New Roman" w:hAnsi="Times New Roman" w:cs="Times New Roman"/>
+                <w:b/>
+                <w:sz w:val="24"/>
+                <w:szCs w:val="24"/>
+                <w:lang w:eastAsia="zh-CN"/>
+              </w:rPr>
+            </w:pPr>
+            <w:r>
+              <w:rPr>
+                <w:rFonts w:ascii="Times New Roman" w:hAnsi="Times New Roman" w:cs="Times New Roman"/>
+                <w:b/>
+                <w:sz w:val="24"/>
+                <w:szCs w:val="24"/>
+                <w:lang w:eastAsia="zh-CN"/>
+              </w:rPr>
+              <w:t>Priority</w:t>
+            </w:r>
+          </w:p>
+        </w:tc>
+        <w:tc>
+          <w:tcPr>
+            <w:tcW w:w="1876" w:type="dxa"/>
+          </w:tcPr>
+          <w:p>
+            <w:pPr>
+              <w:tabs>
+                <w:tab w:val="left" w:pos="6262"/>
+              </w:tabs>
+              <w:spacing w:line="360" w:lineRule="auto"/>
+              <w:rPr>
+                <w:rFonts w:ascii="Times New Roman" w:hAnsi="Times New Roman" w:cs="Times New Roman"/>
+                <w:sz w:val="24"/>
+                <w:szCs w:val="24"/>
+                <w:lang w:eastAsia="zh-CN"/>
+              </w:rPr>
+            </w:pPr>
+            <w:r>
+              <w:rPr>
+                <w:rFonts w:ascii="Times New Roman" w:hAnsi="Times New Roman" w:cs="Times New Roman"/>
+                <w:sz w:val="24"/>
+                <w:szCs w:val="24"/>
+                <w:lang w:eastAsia="zh-CN"/>
+              </w:rPr>
+              <w:t>Medium</w:t>
+            </w:r>
+          </w:p>
+        </w:tc>
+      </w:tr>
+      <w:tr>
+        <w:trPr>
+          <w:trHeight w:val="320"/>
+        </w:trPr>
+        <w:tc>
+          <w:tcPr>
+            <w:tcW w:w="7659" w:type="dxa"/>
+            <w:gridSpan w:val="5"/>
+          </w:tcPr>
+          <w:p>
+            <w:pPr>
+              <w:spacing w:line="360" w:lineRule="auto"/>
+              <w:rPr>
+                <w:rFonts w:ascii="Times New Roman" w:hAnsi="Times New Roman" w:cs="Times New Roman"/>
+                <w:b/>
+                <w:sz w:val="24"/>
+                <w:szCs w:val="24"/>
+              </w:rPr>
+            </w:pPr>
+            <w:r>
+              <w:rPr>
+                <w:rFonts w:ascii="Times New Roman" w:hAnsi="Times New Roman" w:cs="Times New Roman"/>
+                <w:b/>
+                <w:sz w:val="24"/>
+                <w:szCs w:val="24"/>
+              </w:rPr>
+              <w:t>Story Description</w:t>
+            </w:r>
+          </w:p>
+        </w:tc>
+      </w:tr>
+      <w:tr>
+        <w:trPr>
+          <w:trHeight w:val="635"/>
+        </w:trPr>
+        <w:tc>
+          <w:tcPr>
+            <w:tcW w:w="1942" w:type="dxa"/>
+          </w:tcPr>
+          <w:p>
+            <w:pPr>
+              <w:spacing w:line="360" w:lineRule="auto"/>
+              <w:rPr>
+                <w:rFonts w:ascii="Times New Roman" w:hAnsi="Times New Roman" w:cs="Times New Roman"/>
+                <w:sz w:val="24"/>
+                <w:szCs w:val="24"/>
+              </w:rPr>
+            </w:pPr>
+            <w:r>
+              <w:rPr>
+                <w:rFonts w:ascii="Times New Roman" w:hAnsi="Times New Roman" w:cs="Times New Roman"/>
+                <w:sz w:val="24"/>
+                <w:szCs w:val="24"/>
+              </w:rPr>
+              <w:t>As a</w:t>
+            </w:r>
+          </w:p>
+        </w:tc>
+        <w:tc>
+          <w:tcPr>
+            <w:tcW w:w="5717" w:type="dxa"/>
+            <w:gridSpan w:val="4"/>
+          </w:tcPr>
+          <w:p>
+            <w:pPr>
+              <w:spacing w:line="360" w:lineRule="auto"/>
+              <w:rPr>
+                <w:rFonts w:ascii="Times New Roman" w:hAnsi="Times New Roman" w:cs="Times New Roman"/>
+                <w:sz w:val="24"/>
+                <w:szCs w:val="24"/>
+              </w:rPr>
+            </w:pPr>
+            <w:r>
+              <w:rPr>
+                <w:rFonts w:ascii="Times New Roman" w:hAnsi="Times New Roman" w:cs="Times New Roman"/>
+                <w:sz w:val="24"/>
+                <w:szCs w:val="24"/>
+              </w:rPr>
+              <w:t>Developer</w:t>
+            </w:r>
+          </w:p>
+        </w:tc>
+      </w:tr>
+      <w:tr>
+        <w:trPr>
+          <w:trHeight w:val="329"/>
+        </w:trPr>
+        <w:tc>
+          <w:tcPr>
+            <w:tcW w:w="1942" w:type="dxa"/>
+          </w:tcPr>
+          <w:p>
+            <w:pPr>
+              <w:spacing w:line="360" w:lineRule="auto"/>
+              <w:rPr>
+                <w:rFonts w:ascii="Times New Roman" w:hAnsi="Times New Roman" w:cs="Times New Roman"/>
+                <w:sz w:val="24"/>
+                <w:szCs w:val="24"/>
+                <w:lang w:eastAsia="zh-CN"/>
+              </w:rPr>
+            </w:pPr>
+            <w:r>
+              <w:rPr>
+                <w:rFonts w:ascii="Times New Roman" w:hAnsi="Times New Roman" w:cs="Times New Roman"/>
+                <w:sz w:val="24"/>
+                <w:szCs w:val="24"/>
+              </w:rPr>
+              <w:t xml:space="preserve">I want </w:t>
+            </w:r>
+          </w:p>
+        </w:tc>
+        <w:tc>
+          <w:tcPr>
+            <w:tcW w:w="5717" w:type="dxa"/>
+            <w:gridSpan w:val="4"/>
+          </w:tcPr>
+          <w:p>
+            <w:pPr>
+              <w:spacing w:line="360" w:lineRule="auto"/>
+              <w:rPr>
+                <w:rFonts w:ascii="Times New Roman" w:hAnsi="Times New Roman" w:cs="Times New Roman"/>
+                <w:sz w:val="24"/>
+                <w:szCs w:val="24"/>
+                <w:lang w:eastAsia="zh-CN"/>
+              </w:rPr>
+            </w:pPr>
+            <w:r>
+              <w:rPr>
+                <w:rFonts w:ascii="Times New Roman" w:hAnsi="Times New Roman" w:cs="Times New Roman"/>
+                <w:sz w:val="24"/>
+                <w:szCs w:val="24"/>
+                <w:lang w:eastAsia="zh-CN"/>
+              </w:rPr>
+              <w:t>To specify the overall information of the project</w:t>
+            </w:r>
+          </w:p>
+        </w:tc>
+      </w:tr>
+      <w:tr>
+        <w:trPr>
+          <w:trHeight w:val="320"/>
+        </w:trPr>
+        <w:tc>
+          <w:tcPr>
+            <w:tcW w:w="1942" w:type="dxa"/>
+          </w:tcPr>
+          <w:p>
+            <w:pPr>
+              <w:spacing w:line="360" w:lineRule="auto"/>
+              <w:rPr>
+                <w:rFonts w:ascii="Times New Roman" w:hAnsi="Times New Roman" w:cs="Times New Roman"/>
+                <w:sz w:val="24"/>
+                <w:szCs w:val="24"/>
+              </w:rPr>
+            </w:pPr>
+            <w:r>
+              <w:rPr>
+                <w:rFonts w:ascii="Times New Roman" w:hAnsi="Times New Roman" w:cs="Times New Roman"/>
+                <w:sz w:val="24"/>
+                <w:szCs w:val="24"/>
+              </w:rPr>
+              <w:t>So that</w:t>
+            </w:r>
+          </w:p>
+        </w:tc>
+        <w:tc>
+          <w:tcPr>
+            <w:tcW w:w="5717" w:type="dxa"/>
+            <w:gridSpan w:val="4"/>
+          </w:tcPr>
+          <w:p>
+            <w:pPr>
+              <w:spacing w:line="360" w:lineRule="auto"/>
+              <w:rPr>
+                <w:rFonts w:ascii="Times New Roman" w:hAnsi="Times New Roman" w:cs="Times New Roman"/>
+                <w:sz w:val="24"/>
+                <w:szCs w:val="24"/>
+                <w:lang w:eastAsia="zh-CN"/>
+              </w:rPr>
+            </w:pPr>
+            <w:r>
+              <w:rPr>
+                <w:rFonts w:ascii="Times New Roman" w:hAnsi="Times New Roman" w:cs="Times New Roman"/>
+                <w:sz w:val="24"/>
+                <w:szCs w:val="24"/>
+                <w:lang w:eastAsia="zh-CN"/>
+              </w:rPr>
+              <w:t>Get all information related to the project</w:t>
+            </w:r>
+          </w:p>
+        </w:tc>
+      </w:tr>
+      <w:tr>
+        <w:trPr>
+          <w:trHeight w:val="59"/>
+        </w:trPr>
+        <w:tc>
+          <w:tcPr>
+            <w:tcW w:w="7659" w:type="dxa"/>
+            <w:gridSpan w:val="5"/>
+          </w:tcPr>
+          <w:p>
+            <w:pPr>
+              <w:spacing w:line="360" w:lineRule="auto"/>
+              <w:rPr>
+                <w:rFonts w:ascii="Times New Roman" w:hAnsi="Times New Roman" w:cs="Times New Roman"/>
+                <w:sz w:val="24"/>
+                <w:szCs w:val="24"/>
+              </w:rPr>
+            </w:pPr>
+            <w:r>
+              <w:rPr>
+                <w:rFonts w:ascii="Times New Roman" w:hAnsi="Times New Roman" w:cs="Times New Roman"/>
+                <w:b/>
+                <w:sz w:val="24"/>
+                <w:szCs w:val="24"/>
+              </w:rPr>
+              <w:t>Acceptance Criteria</w:t>
+            </w:r>
+          </w:p>
+        </w:tc>
+      </w:tr>
+    </w:tbl>
+    <w:p>
+      <w:pPr>
+        <w:rPr>
+          <w:rFonts w:ascii="Times New Roman" w:hAnsi="Times New Roman" w:cs="Times New Roman"/>
+          <w:b/>
+          <w:sz w:val="24"/>
+          <w:szCs w:val="24"/>
+        </w:rPr>
+      </w:pPr>
       <w:r>
-        <w:t xml:space="preserve"> </w:t>
+        <w:rPr>
+          <w:rFonts w:ascii="Times New Roman" w:hAnsi="Times New Roman" w:cs="Times New Roman"/>
+          <w:b/>
+          <w:sz w:val="24"/>
+          <w:szCs w:val="24"/>
+        </w:rPr>
+        <w:t>Story 7</w:t>
       </w:r>
+    </w:p>
+    <w:p>
+      <w:pPr>
+        <w:rPr>
+          <w:rFonts w:ascii="Times New Roman" w:hAnsi="Times New Roman" w:cs="Times New Roman"/>
+          <w:b/>
+          <w:sz w:val="24"/>
+          <w:szCs w:val="24"/>
+        </w:rPr>
+      </w:pPr>
+    </w:p>
+    <w:p>
+      <w:pPr>
+        <w:rPr>
+          <w:rFonts w:ascii="Times New Roman" w:hAnsi="Times New Roman" w:cs="Times New Roman"/>
+          <w:b/>
+          <w:sz w:val="24"/>
+          <w:szCs w:val="24"/>
+        </w:rPr>
+      </w:pPr>
+    </w:p>
+    <w:p>
+      <w:pPr>
+        <w:rPr>
+          <w:rFonts w:ascii="Times New Roman" w:hAnsi="Times New Roman" w:cs="Times New Roman"/>
+          <w:b/>
+          <w:sz w:val="24"/>
+          <w:szCs w:val="24"/>
+        </w:rPr>
+      </w:pPr>
+    </w:p>
+    <w:p>
+      <w:pPr>
+        <w:rPr>
+          <w:rFonts w:ascii="Times New Roman" w:hAnsi="Times New Roman" w:cs="Times New Roman"/>
+          <w:b/>
+          <w:sz w:val="24"/>
+          <w:szCs w:val="24"/>
+        </w:rPr>
+      </w:pPr>
+    </w:p>
+    <w:p>
+      <w:pPr>
+        <w:rPr>
+          <w:rFonts w:ascii="Times New Roman" w:hAnsi="Times New Roman" w:cs="Times New Roman"/>
+          <w:b/>
+          <w:sz w:val="24"/>
+          <w:szCs w:val="24"/>
+        </w:rPr>
+      </w:pPr>
+    </w:p>
+    <w:p>
+      <w:pPr>
+        <w:rPr>
+          <w:rFonts w:ascii="Times New Roman" w:hAnsi="Times New Roman" w:cs="Times New Roman"/>
+          <w:b/>
+          <w:sz w:val="24"/>
+          <w:szCs w:val="24"/>
+        </w:rPr>
+      </w:pPr>
+    </w:p>
+    <w:p>
+      <w:pPr>
+        <w:rPr>
+          <w:rFonts w:ascii="Times New Roman" w:hAnsi="Times New Roman" w:cs="Times New Roman"/>
+          <w:b/>
+          <w:sz w:val="24"/>
+          <w:szCs w:val="24"/>
+        </w:rPr>
+      </w:pPr>
+    </w:p>
+    <w:p>
+      <w:pPr>
+        <w:rPr>
+          <w:rFonts w:ascii="Times New Roman" w:hAnsi="Times New Roman" w:cs="Times New Roman"/>
+          <w:b/>
+          <w:sz w:val="24"/>
+          <w:szCs w:val="24"/>
+        </w:rPr>
+      </w:pPr>
+    </w:p>
+    <w:p>
+      <w:pPr>
+        <w:rPr>
+          <w:rFonts w:ascii="Times New Roman" w:hAnsi="Times New Roman" w:cs="Times New Roman"/>
+          <w:b/>
+          <w:sz w:val="24"/>
+          <w:szCs w:val="24"/>
+        </w:rPr>
+      </w:pPr>
+    </w:p>
+    <w:p>
+      <w:pPr>
+        <w:rPr>
+          <w:rFonts w:ascii="Times New Roman" w:hAnsi="Times New Roman" w:cs="Times New Roman"/>
+          <w:b/>
+          <w:sz w:val="24"/>
+          <w:szCs w:val="24"/>
+        </w:rPr>
+      </w:pPr>
+    </w:p>
+    <w:p>
+      <w:pPr>
+        <w:rPr>
+          <w:rFonts w:ascii="Times New Roman" w:hAnsi="Times New Roman" w:cs="Times New Roman"/>
+          <w:b/>
+          <w:sz w:val="24"/>
+          <w:szCs w:val="24"/>
+        </w:rPr>
+      </w:pPr>
+      <w:r>
+        <w:rPr>
+          <w:rFonts w:ascii="Times New Roman" w:hAnsi="Times New Roman" w:cs="Times New Roman"/>
+          <w:b/>
+          <w:sz w:val="24"/>
+          <w:szCs w:val="24"/>
+        </w:rPr>
+        <w:t>Story card 8:</w:t>
+      </w:r>
+    </w:p>
+    <w:tbl>
+      <w:tblPr>
+        <w:tblpPr w:leftFromText="180" w:rightFromText="180" w:vertAnchor="page" w:horzAnchor="margin" w:tblpY="6646"/>
+        <w:tblW w:w="7659" w:type="dxa"/>
+        <w:tblBorders>
+          <w:top w:val="single" w:sz="4" w:space="0" w:color="000000"/>
+          <w:left w:val="single" w:sz="4" w:space="0" w:color="000000"/>
+          <w:bottom w:val="single" w:sz="4" w:space="0" w:color="000000"/>
+          <w:right w:val="single" w:sz="4" w:space="0" w:color="000000"/>
+          <w:insideH w:val="single" w:sz="4" w:space="0" w:color="000000"/>
+          <w:insideV w:val="single" w:sz="4" w:space="0" w:color="000000"/>
+        </w:tblBorders>
+        <w:tblLook w:val="04A0" w:firstRow="1" w:lastRow="0" w:firstColumn="1" w:lastColumn="0" w:noHBand="0" w:noVBand="1"/>
+      </w:tblPr>
+      <w:tblGrid>
+        <w:gridCol w:w="1942"/>
+        <w:gridCol w:w="55"/>
+        <w:gridCol w:w="1874"/>
+        <w:gridCol w:w="1912"/>
+        <w:gridCol w:w="1876"/>
+      </w:tblGrid>
+      <w:tr>
+        <w:trPr>
+          <w:trHeight w:val="214"/>
+        </w:trPr>
+        <w:tc>
+          <w:tcPr>
+            <w:tcW w:w="7659" w:type="dxa"/>
+            <w:gridSpan w:val="5"/>
+          </w:tcPr>
+          <w:p>
+            <w:pPr>
+              <w:spacing w:line="360" w:lineRule="auto"/>
+              <w:rPr>
+                <w:rFonts w:ascii="Times New Roman" w:hAnsi="Times New Roman" w:cs="Times New Roman"/>
+                <w:sz w:val="24"/>
+                <w:szCs w:val="24"/>
+              </w:rPr>
+            </w:pPr>
+            <w:r>
+              <w:rPr>
+                <w:rFonts w:ascii="Times New Roman" w:hAnsi="Times New Roman" w:cs="Times New Roman"/>
+                <w:b/>
+                <w:sz w:val="24"/>
+                <w:szCs w:val="24"/>
+              </w:rPr>
+              <w:t>Story Name</w:t>
+            </w:r>
+            <w:r>
+              <w:rPr>
+                <w:rFonts w:ascii="Times New Roman" w:hAnsi="Times New Roman" w:cs="Times New Roman"/>
+                <w:b/>
+                <w:sz w:val="24"/>
+                <w:szCs w:val="24"/>
+              </w:rPr>
+              <w:t>:  Write documentation parts project description</w:t>
+            </w:r>
+          </w:p>
+        </w:tc>
+      </w:tr>
+      <w:tr>
+        <w:trPr>
+          <w:trHeight w:val="124"/>
+        </w:trPr>
+        <w:tc>
+          <w:tcPr>
+            <w:tcW w:w="1997" w:type="dxa"/>
+            <w:gridSpan w:val="2"/>
+          </w:tcPr>
+          <w:p>
+            <w:pPr>
+              <w:tabs>
+                <w:tab w:val="left" w:pos="6262"/>
+              </w:tabs>
+              <w:spacing w:line="360" w:lineRule="auto"/>
+              <w:rPr>
+                <w:rFonts w:ascii="Times New Roman" w:hAnsi="Times New Roman" w:cs="Times New Roman"/>
+                <w:sz w:val="24"/>
+                <w:szCs w:val="24"/>
+              </w:rPr>
+            </w:pPr>
+            <w:r>
+              <w:rPr>
+                <w:rFonts w:ascii="Times New Roman" w:hAnsi="Times New Roman" w:cs="Times New Roman"/>
+                <w:b/>
+                <w:sz w:val="24"/>
+                <w:szCs w:val="24"/>
+              </w:rPr>
+              <w:t>Estimation</w:t>
+            </w:r>
+          </w:p>
+        </w:tc>
+        <w:tc>
+          <w:tcPr>
+            <w:tcW w:w="1874" w:type="dxa"/>
+          </w:tcPr>
+          <w:p>
+            <w:pPr>
+              <w:tabs>
+                <w:tab w:val="left" w:pos="6262"/>
+              </w:tabs>
+              <w:spacing w:line="360" w:lineRule="auto"/>
+              <w:rPr>
+                <w:rFonts w:ascii="Times New Roman" w:hAnsi="Times New Roman" w:cs="Times New Roman"/>
+                <w:sz w:val="24"/>
+                <w:szCs w:val="24"/>
+                <w:lang w:eastAsia="zh-CN"/>
+              </w:rPr>
+            </w:pPr>
+            <w:bookmarkStart w:id="0" w:name="_GoBack"/>
+            <w:bookmarkEnd w:id="0"/>
+          </w:p>
+        </w:tc>
+        <w:tc>
+          <w:tcPr>
+            <w:tcW w:w="1912" w:type="dxa"/>
+          </w:tcPr>
+          <w:p>
+            <w:pPr>
+              <w:tabs>
+                <w:tab w:val="left" w:pos="6262"/>
+              </w:tabs>
+              <w:spacing w:line="360" w:lineRule="auto"/>
+              <w:rPr>
+                <w:rFonts w:ascii="Times New Roman" w:hAnsi="Times New Roman" w:cs="Times New Roman"/>
+                <w:b/>
+                <w:sz w:val="24"/>
+                <w:szCs w:val="24"/>
+                <w:lang w:eastAsia="zh-CN"/>
+              </w:rPr>
+            </w:pPr>
+            <w:r>
+              <w:rPr>
+                <w:rFonts w:ascii="Times New Roman" w:hAnsi="Times New Roman" w:cs="Times New Roman"/>
+                <w:b/>
+                <w:sz w:val="24"/>
+                <w:szCs w:val="24"/>
+                <w:lang w:eastAsia="zh-CN"/>
+              </w:rPr>
+              <w:t>Priority</w:t>
+            </w:r>
+          </w:p>
+        </w:tc>
+        <w:tc>
+          <w:tcPr>
+            <w:tcW w:w="1876" w:type="dxa"/>
+          </w:tcPr>
+          <w:p>
+            <w:pPr>
+              <w:tabs>
+                <w:tab w:val="left" w:pos="6262"/>
+              </w:tabs>
+              <w:spacing w:line="360" w:lineRule="auto"/>
+              <w:rPr>
+                <w:rFonts w:ascii="Times New Roman" w:hAnsi="Times New Roman" w:cs="Times New Roman"/>
+                <w:sz w:val="24"/>
+                <w:szCs w:val="24"/>
+                <w:lang w:eastAsia="zh-CN"/>
+              </w:rPr>
+            </w:pPr>
+            <w:r>
+              <w:rPr>
+                <w:rFonts w:ascii="Times New Roman" w:hAnsi="Times New Roman" w:cs="Times New Roman"/>
+                <w:sz w:val="24"/>
+                <w:szCs w:val="24"/>
+                <w:lang w:eastAsia="zh-CN"/>
+              </w:rPr>
+              <w:t>High</w:t>
+            </w:r>
+          </w:p>
+        </w:tc>
+      </w:tr>
+      <w:tr>
+        <w:trPr>
+          <w:trHeight w:val="320"/>
+        </w:trPr>
+        <w:tc>
+          <w:tcPr>
+            <w:tcW w:w="7659" w:type="dxa"/>
+            <w:gridSpan w:val="5"/>
+          </w:tcPr>
+          <w:p>
+            <w:pPr>
+              <w:spacing w:line="360" w:lineRule="auto"/>
+              <w:rPr>
+                <w:rFonts w:ascii="Times New Roman" w:hAnsi="Times New Roman" w:cs="Times New Roman"/>
+                <w:b/>
+                <w:sz w:val="24"/>
+                <w:szCs w:val="24"/>
+              </w:rPr>
+            </w:pPr>
+            <w:r>
+              <w:rPr>
+                <w:rFonts w:ascii="Times New Roman" w:hAnsi="Times New Roman" w:cs="Times New Roman"/>
+                <w:b/>
+                <w:sz w:val="24"/>
+                <w:szCs w:val="24"/>
+              </w:rPr>
+              <w:t>Story Description</w:t>
+            </w:r>
+          </w:p>
+        </w:tc>
+      </w:tr>
+      <w:tr>
+        <w:trPr>
+          <w:trHeight w:val="635"/>
+        </w:trPr>
+        <w:tc>
+          <w:tcPr>
+            <w:tcW w:w="1942" w:type="dxa"/>
+          </w:tcPr>
+          <w:p>
+            <w:pPr>
+              <w:spacing w:line="360" w:lineRule="auto"/>
+              <w:rPr>
+                <w:rFonts w:ascii="Times New Roman" w:hAnsi="Times New Roman" w:cs="Times New Roman"/>
+                <w:sz w:val="24"/>
+                <w:szCs w:val="24"/>
+              </w:rPr>
+            </w:pPr>
+            <w:r>
+              <w:rPr>
+                <w:rFonts w:ascii="Times New Roman" w:hAnsi="Times New Roman" w:cs="Times New Roman"/>
+                <w:sz w:val="24"/>
+                <w:szCs w:val="24"/>
+              </w:rPr>
+              <w:t>As a</w:t>
+            </w:r>
+          </w:p>
+        </w:tc>
+        <w:tc>
+          <w:tcPr>
+            <w:tcW w:w="5717" w:type="dxa"/>
+            <w:gridSpan w:val="4"/>
+          </w:tcPr>
+          <w:p>
+            <w:pPr>
+              <w:spacing w:line="360" w:lineRule="auto"/>
+              <w:rPr>
+                <w:rFonts w:ascii="Times New Roman" w:hAnsi="Times New Roman" w:cs="Times New Roman"/>
+                <w:sz w:val="24"/>
+                <w:szCs w:val="24"/>
+              </w:rPr>
+            </w:pPr>
+            <w:r>
+              <w:rPr>
+                <w:rFonts w:ascii="Times New Roman" w:hAnsi="Times New Roman" w:cs="Times New Roman"/>
+                <w:sz w:val="24"/>
+                <w:szCs w:val="24"/>
+              </w:rPr>
+              <w:t>Developer</w:t>
+            </w:r>
+          </w:p>
+        </w:tc>
+      </w:tr>
+      <w:tr>
+        <w:trPr>
+          <w:trHeight w:val="329"/>
+        </w:trPr>
+        <w:tc>
+          <w:tcPr>
+            <w:tcW w:w="1942" w:type="dxa"/>
+          </w:tcPr>
+          <w:p>
+            <w:pPr>
+              <w:spacing w:line="360" w:lineRule="auto"/>
+              <w:rPr>
+                <w:rFonts w:ascii="Times New Roman" w:hAnsi="Times New Roman" w:cs="Times New Roman"/>
+                <w:sz w:val="24"/>
+                <w:szCs w:val="24"/>
+                <w:lang w:eastAsia="zh-CN"/>
+              </w:rPr>
+            </w:pPr>
+            <w:r>
+              <w:rPr>
+                <w:rFonts w:ascii="Times New Roman" w:hAnsi="Times New Roman" w:cs="Times New Roman"/>
+                <w:sz w:val="24"/>
+                <w:szCs w:val="24"/>
+              </w:rPr>
+              <w:t xml:space="preserve">I want </w:t>
+            </w:r>
+          </w:p>
+        </w:tc>
+        <w:tc>
+          <w:tcPr>
+            <w:tcW w:w="5717" w:type="dxa"/>
+            <w:gridSpan w:val="4"/>
+          </w:tcPr>
+          <w:p>
+            <w:pPr>
+              <w:spacing w:line="360" w:lineRule="auto"/>
+              <w:rPr>
+                <w:rFonts w:ascii="Times New Roman" w:hAnsi="Times New Roman" w:cs="Times New Roman"/>
+                <w:sz w:val="24"/>
+                <w:szCs w:val="24"/>
+                <w:lang w:eastAsia="zh-CN"/>
+              </w:rPr>
+            </w:pPr>
+            <w:r>
+              <w:rPr>
+                <w:rFonts w:ascii="Times New Roman" w:hAnsi="Times New Roman" w:cs="Times New Roman"/>
+                <w:sz w:val="24"/>
+                <w:szCs w:val="24"/>
+                <w:lang w:eastAsia="zh-CN"/>
+              </w:rPr>
+              <w:t>To Describe the information of our project</w:t>
+            </w:r>
+          </w:p>
+        </w:tc>
+      </w:tr>
+      <w:tr>
+        <w:trPr>
+          <w:trHeight w:val="320"/>
+        </w:trPr>
+        <w:tc>
+          <w:tcPr>
+            <w:tcW w:w="1942" w:type="dxa"/>
+          </w:tcPr>
+          <w:p>
+            <w:pPr>
+              <w:spacing w:line="360" w:lineRule="auto"/>
+              <w:rPr>
+                <w:rFonts w:ascii="Times New Roman" w:hAnsi="Times New Roman" w:cs="Times New Roman"/>
+                <w:sz w:val="24"/>
+                <w:szCs w:val="24"/>
+              </w:rPr>
+            </w:pPr>
+            <w:r>
+              <w:rPr>
+                <w:rFonts w:ascii="Times New Roman" w:hAnsi="Times New Roman" w:cs="Times New Roman"/>
+                <w:sz w:val="24"/>
+                <w:szCs w:val="24"/>
+              </w:rPr>
+              <w:t>So that</w:t>
+            </w:r>
+          </w:p>
+        </w:tc>
+        <w:tc>
+          <w:tcPr>
+            <w:tcW w:w="5717" w:type="dxa"/>
+            <w:gridSpan w:val="4"/>
+          </w:tcPr>
+          <w:p>
+            <w:pPr>
+              <w:spacing w:line="360" w:lineRule="auto"/>
+              <w:rPr>
+                <w:rFonts w:ascii="Times New Roman" w:hAnsi="Times New Roman" w:cs="Times New Roman"/>
+                <w:sz w:val="24"/>
+                <w:szCs w:val="24"/>
+                <w:lang w:eastAsia="zh-CN"/>
+              </w:rPr>
+            </w:pPr>
+            <w:r>
+              <w:rPr>
+                <w:rFonts w:ascii="Times New Roman" w:hAnsi="Times New Roman" w:cs="Times New Roman"/>
+                <w:sz w:val="24"/>
+                <w:szCs w:val="24"/>
+                <w:lang w:eastAsia="zh-CN"/>
+              </w:rPr>
+              <w:t>Know about the what the project is.</w:t>
+            </w:r>
+          </w:p>
+        </w:tc>
+      </w:tr>
+      <w:tr>
+        <w:trPr>
+          <w:trHeight w:val="59"/>
+        </w:trPr>
+        <w:tc>
+          <w:tcPr>
+            <w:tcW w:w="7659" w:type="dxa"/>
+            <w:gridSpan w:val="5"/>
+          </w:tcPr>
+          <w:p>
+            <w:pPr>
+              <w:spacing w:line="360" w:lineRule="auto"/>
+              <w:rPr>
+                <w:rFonts w:ascii="Times New Roman" w:hAnsi="Times New Roman" w:cs="Times New Roman"/>
+                <w:sz w:val="24"/>
+                <w:szCs w:val="24"/>
+              </w:rPr>
+            </w:pPr>
+            <w:r>
+              <w:rPr>
+                <w:rFonts w:ascii="Times New Roman" w:hAnsi="Times New Roman" w:cs="Times New Roman"/>
+                <w:b/>
+                <w:sz w:val="24"/>
+                <w:szCs w:val="24"/>
+              </w:rPr>
+              <w:t>Acceptance Criteria</w:t>
+            </w:r>
+          </w:p>
+        </w:tc>
+      </w:tr>
+    </w:tbl>
+    <w:p>
+      <w:pPr>
+        <w:spacing w:line="360" w:lineRule="auto"/>
+        <w:rPr>
+          <w:rFonts w:ascii="Times New Roman" w:hAnsi="Times New Roman" w:cs="Times New Roman"/>
+          <w:b/>
+          <w:sz w:val="24"/>
+          <w:szCs w:val="24"/>
+        </w:rPr>
+      </w:pPr>
+    </w:p>
+    <w:p>
+      <w:pPr>
+        <w:spacing w:line="360" w:lineRule="auto"/>
+        <w:rPr>
+          <w:rFonts w:ascii="Times New Roman" w:hAnsi="Times New Roman" w:cs="Times New Roman"/>
+          <w:b/>
+          <w:sz w:val="24"/>
+          <w:szCs w:val="24"/>
+        </w:rPr>
+      </w:pPr>
+    </w:p>
+    <w:p>
+      <w:pPr>
+        <w:spacing w:line="360" w:lineRule="auto"/>
+        <w:rPr>
+          <w:rFonts w:ascii="Times New Roman" w:hAnsi="Times New Roman" w:cs="Times New Roman"/>
+          <w:b/>
+          <w:sz w:val="24"/>
+          <w:szCs w:val="24"/>
+        </w:rPr>
+      </w:pPr>
+    </w:p>
+    <w:p>
+      <w:pPr>
+        <w:spacing w:line="360" w:lineRule="auto"/>
+        <w:rPr>
+          <w:rFonts w:ascii="Times New Roman" w:hAnsi="Times New Roman" w:cs="Times New Roman"/>
+          <w:b/>
+          <w:sz w:val="24"/>
+          <w:szCs w:val="24"/>
+        </w:rPr>
+      </w:pPr>
+    </w:p>
+    <w:p>
+      <w:pPr>
+        <w:spacing w:line="360" w:lineRule="auto"/>
+        <w:rPr>
+          <w:rFonts w:ascii="Times New Roman" w:hAnsi="Times New Roman" w:cs="Times New Roman"/>
+          <w:b/>
+          <w:sz w:val="24"/>
+          <w:szCs w:val="24"/>
+        </w:rPr>
+      </w:pPr>
+    </w:p>
+    <w:p>
+      <w:pPr>
+        <w:spacing w:line="360" w:lineRule="auto"/>
+        <w:rPr>
+          <w:rFonts w:ascii="Times New Roman" w:hAnsi="Times New Roman" w:cs="Times New Roman"/>
+          <w:b/>
+          <w:sz w:val="24"/>
+          <w:szCs w:val="24"/>
+        </w:rPr>
+      </w:pPr>
+    </w:p>
+    <w:p>
+      <w:pPr>
+        <w:spacing w:line="360" w:lineRule="auto"/>
+        <w:rPr>
+          <w:rFonts w:ascii="Times New Roman" w:hAnsi="Times New Roman" w:cs="Times New Roman"/>
+          <w:b/>
+          <w:sz w:val="24"/>
+          <w:szCs w:val="24"/>
+        </w:rPr>
+      </w:pPr>
+    </w:p>
+    <w:p>
+      <w:pPr>
+        <w:spacing w:line="360" w:lineRule="auto"/>
+        <w:rPr>
+          <w:rFonts w:ascii="Times New Roman" w:hAnsi="Times New Roman" w:cs="Times New Roman"/>
+          <w:b/>
+          <w:sz w:val="24"/>
+          <w:szCs w:val="24"/>
+        </w:rPr>
+      </w:pPr>
+    </w:p>
+    <w:p>
+      <w:pPr>
+        <w:spacing w:line="360" w:lineRule="auto"/>
+        <w:rPr>
+          <w:rFonts w:ascii="Times New Roman" w:hAnsi="Times New Roman" w:cs="Times New Roman"/>
+          <w:b/>
+          <w:sz w:val="24"/>
+          <w:szCs w:val="24"/>
+        </w:rPr>
+      </w:pPr>
+    </w:p>
+    <w:p>
+      <w:pPr>
+        <w:spacing w:line="360" w:lineRule="auto"/>
+        <w:rPr>
+          <w:rFonts w:ascii="Times New Roman" w:hAnsi="Times New Roman" w:cs="Times New Roman"/>
+          <w:b/>
+          <w:sz w:val="24"/>
+          <w:szCs w:val="24"/>
+        </w:rPr>
+      </w:pPr>
+    </w:p>
+    <w:p>
+      <w:pPr>
+        <w:spacing w:line="360" w:lineRule="auto"/>
+        <w:rPr>
+          <w:rFonts w:ascii="Times New Roman" w:hAnsi="Times New Roman" w:cs="Times New Roman"/>
+          <w:b/>
+          <w:sz w:val="24"/>
+          <w:szCs w:val="24"/>
+        </w:rPr>
+      </w:pPr>
+    </w:p>
+    <w:p>
+      <w:pPr>
+        <w:spacing w:line="360" w:lineRule="auto"/>
+        <w:rPr>
+          <w:rFonts w:ascii="Times New Roman" w:hAnsi="Times New Roman" w:cs="Times New Roman"/>
+          <w:b/>
+          <w:sz w:val="24"/>
+          <w:szCs w:val="24"/>
+        </w:rPr>
+      </w:pPr>
+    </w:p>
+    <w:p>
+      <w:pPr>
+        <w:spacing w:line="360" w:lineRule="auto"/>
+        <w:rPr>
+          <w:rFonts w:ascii="Times New Roman" w:hAnsi="Times New Roman" w:cs="Times New Roman"/>
+          <w:b/>
+          <w:sz w:val="24"/>
+          <w:szCs w:val="24"/>
+        </w:rPr>
+      </w:pPr>
+    </w:p>
+    <w:p>
+      <w:pPr>
+        <w:spacing w:line="360" w:lineRule="auto"/>
+        <w:rPr>
+          <w:rFonts w:ascii="Times New Roman" w:hAnsi="Times New Roman" w:cs="Times New Roman"/>
+          <w:sz w:val="24"/>
+          <w:szCs w:val="24"/>
+        </w:rPr>
+      </w:pPr>
+    </w:p>
+    <w:p>
+      <w:pPr>
+        <w:spacing w:line="360" w:lineRule="auto"/>
+        <w:rPr>
+          <w:rFonts w:ascii="Times New Roman" w:hAnsi="Times New Roman" w:cs="Times New Roman"/>
+          <w:b/>
+          <w:sz w:val="24"/>
+          <w:szCs w:val="24"/>
+        </w:rPr>
+      </w:pPr>
+      <w:r>
+        <w:rPr>
+          <w:rFonts w:ascii="Times New Roman" w:hAnsi="Times New Roman" w:cs="Times New Roman"/>
+          <w:b/>
+          <w:sz w:val="24"/>
+          <w:szCs w:val="24"/>
+        </w:rPr>
+        <w:t>Story</w:t>
+      </w:r>
+      <w:r>
+        <w:rPr>
+          <w:rFonts w:ascii="Times New Roman" w:hAnsi="Times New Roman" w:cs="Times New Roman"/>
+          <w:b/>
+          <w:sz w:val="24"/>
+          <w:szCs w:val="24"/>
+        </w:rPr>
+        <w:t xml:space="preserve"> 9:</w:t>
+      </w:r>
+    </w:p>
+    <w:tbl>
+      <w:tblPr>
+        <w:tblpPr w:leftFromText="180" w:rightFromText="180" w:vertAnchor="page" w:horzAnchor="margin" w:tblpY="1681"/>
+        <w:tblW w:w="7659" w:type="dxa"/>
+        <w:tblBorders>
+          <w:top w:val="single" w:sz="4" w:space="0" w:color="000000"/>
+          <w:left w:val="single" w:sz="4" w:space="0" w:color="000000"/>
+          <w:bottom w:val="single" w:sz="4" w:space="0" w:color="000000"/>
+          <w:right w:val="single" w:sz="4" w:space="0" w:color="000000"/>
+          <w:insideH w:val="single" w:sz="4" w:space="0" w:color="000000"/>
+          <w:insideV w:val="single" w:sz="4" w:space="0" w:color="000000"/>
+        </w:tblBorders>
+        <w:tblLook w:val="04A0" w:firstRow="1" w:lastRow="0" w:firstColumn="1" w:lastColumn="0" w:noHBand="0" w:noVBand="1"/>
+      </w:tblPr>
+      <w:tblGrid>
+        <w:gridCol w:w="1942"/>
+        <w:gridCol w:w="55"/>
+        <w:gridCol w:w="1874"/>
+        <w:gridCol w:w="1912"/>
+        <w:gridCol w:w="1876"/>
+      </w:tblGrid>
+      <w:tr>
+        <w:trPr>
+          <w:trHeight w:val="214"/>
+        </w:trPr>
+        <w:tc>
+          <w:tcPr>
+            <w:tcW w:w="7659" w:type="dxa"/>
+            <w:gridSpan w:val="5"/>
+          </w:tcPr>
+          <w:p>
+            <w:pPr>
+              <w:spacing w:line="360" w:lineRule="auto"/>
+              <w:rPr>
+                <w:rFonts w:ascii="Times New Roman" w:hAnsi="Times New Roman" w:cs="Times New Roman"/>
+                <w:sz w:val="24"/>
+                <w:szCs w:val="24"/>
+              </w:rPr>
+            </w:pPr>
+            <w:r>
+              <w:rPr>
+                <w:rFonts w:ascii="Times New Roman" w:hAnsi="Times New Roman" w:cs="Times New Roman"/>
+                <w:b/>
+                <w:sz w:val="24"/>
+                <w:szCs w:val="24"/>
+              </w:rPr>
+              <w:t>Story Name</w:t>
+            </w:r>
+            <w:r>
+              <w:rPr>
+                <w:rFonts w:ascii="Times New Roman" w:hAnsi="Times New Roman" w:cs="Times New Roman"/>
+                <w:b/>
+                <w:sz w:val="24"/>
+                <w:szCs w:val="24"/>
+              </w:rPr>
+              <w:t>:  list of places with details</w:t>
+            </w:r>
+          </w:p>
+        </w:tc>
+      </w:tr>
+      <w:tr>
+        <w:trPr>
+          <w:trHeight w:val="124"/>
+        </w:trPr>
+        <w:tc>
+          <w:tcPr>
+            <w:tcW w:w="1997" w:type="dxa"/>
+            <w:gridSpan w:val="2"/>
+          </w:tcPr>
+          <w:p>
+            <w:pPr>
+              <w:tabs>
+                <w:tab w:val="left" w:pos="6262"/>
+              </w:tabs>
+              <w:spacing w:line="360" w:lineRule="auto"/>
+              <w:rPr>
+                <w:rFonts w:ascii="Times New Roman" w:hAnsi="Times New Roman" w:cs="Times New Roman"/>
+                <w:sz w:val="24"/>
+                <w:szCs w:val="24"/>
+              </w:rPr>
+            </w:pPr>
+            <w:r>
+              <w:rPr>
+                <w:rFonts w:ascii="Times New Roman" w:hAnsi="Times New Roman" w:cs="Times New Roman"/>
+                <w:b/>
+                <w:sz w:val="24"/>
+                <w:szCs w:val="24"/>
+              </w:rPr>
+              <w:t>Estimation</w:t>
+            </w:r>
+          </w:p>
+        </w:tc>
+        <w:tc>
+          <w:tcPr>
+            <w:tcW w:w="1874" w:type="dxa"/>
+          </w:tcPr>
+          <w:p>
+            <w:pPr>
+              <w:tabs>
+                <w:tab w:val="left" w:pos="6262"/>
+              </w:tabs>
+              <w:spacing w:line="360" w:lineRule="auto"/>
+              <w:rPr>
+                <w:rFonts w:ascii="Times New Roman" w:hAnsi="Times New Roman" w:cs="Times New Roman"/>
+                <w:sz w:val="24"/>
+                <w:szCs w:val="24"/>
+                <w:lang w:eastAsia="zh-CN"/>
+              </w:rPr>
+            </w:pPr>
+            <w:r>
+              <w:rPr>
+                <w:rFonts w:ascii="Times New Roman" w:hAnsi="Times New Roman" w:cs="Times New Roman"/>
+                <w:sz w:val="24"/>
+                <w:szCs w:val="24"/>
+                <w:lang w:eastAsia="zh-CN"/>
+              </w:rPr>
+              <w:t>1 day</w:t>
+            </w:r>
+          </w:p>
+        </w:tc>
+        <w:tc>
+          <w:tcPr>
+            <w:tcW w:w="1912" w:type="dxa"/>
+          </w:tcPr>
+          <w:p>
+            <w:pPr>
+              <w:tabs>
+                <w:tab w:val="left" w:pos="6262"/>
+              </w:tabs>
+              <w:spacing w:line="360" w:lineRule="auto"/>
+              <w:rPr>
+                <w:rFonts w:ascii="Times New Roman" w:hAnsi="Times New Roman" w:cs="Times New Roman"/>
+                <w:b/>
+                <w:sz w:val="24"/>
+                <w:szCs w:val="24"/>
+                <w:lang w:eastAsia="zh-CN"/>
+              </w:rPr>
+            </w:pPr>
+            <w:r>
+              <w:rPr>
+                <w:rFonts w:ascii="Times New Roman" w:hAnsi="Times New Roman" w:cs="Times New Roman"/>
+                <w:b/>
+                <w:sz w:val="24"/>
+                <w:szCs w:val="24"/>
+                <w:lang w:eastAsia="zh-CN"/>
+              </w:rPr>
+              <w:t>Priority</w:t>
+            </w:r>
+          </w:p>
+        </w:tc>
+        <w:tc>
+          <w:tcPr>
+            <w:tcW w:w="1876" w:type="dxa"/>
+          </w:tcPr>
+          <w:p>
+            <w:pPr>
+              <w:tabs>
+                <w:tab w:val="left" w:pos="6262"/>
+              </w:tabs>
+              <w:spacing w:line="360" w:lineRule="auto"/>
+              <w:rPr>
+                <w:rFonts w:ascii="Times New Roman" w:hAnsi="Times New Roman" w:cs="Times New Roman"/>
+                <w:sz w:val="24"/>
+                <w:szCs w:val="24"/>
+                <w:lang w:eastAsia="zh-CN"/>
+              </w:rPr>
+            </w:pPr>
+            <w:r>
+              <w:rPr>
+                <w:rFonts w:ascii="Times New Roman" w:hAnsi="Times New Roman" w:cs="Times New Roman"/>
+                <w:sz w:val="24"/>
+                <w:szCs w:val="24"/>
+                <w:lang w:eastAsia="zh-CN"/>
+              </w:rPr>
+              <w:t>Medium</w:t>
+            </w:r>
+          </w:p>
+        </w:tc>
+      </w:tr>
+      <w:tr>
+        <w:trPr>
+          <w:trHeight w:val="320"/>
+        </w:trPr>
+        <w:tc>
+          <w:tcPr>
+            <w:tcW w:w="7659" w:type="dxa"/>
+            <w:gridSpan w:val="5"/>
+          </w:tcPr>
+          <w:p>
+            <w:pPr>
+              <w:spacing w:line="360" w:lineRule="auto"/>
+              <w:rPr>
+                <w:rFonts w:ascii="Times New Roman" w:hAnsi="Times New Roman" w:cs="Times New Roman"/>
+                <w:b/>
+                <w:sz w:val="24"/>
+                <w:szCs w:val="24"/>
+              </w:rPr>
+            </w:pPr>
+            <w:r>
+              <w:rPr>
+                <w:rFonts w:ascii="Times New Roman" w:hAnsi="Times New Roman" w:cs="Times New Roman"/>
+                <w:b/>
+                <w:sz w:val="24"/>
+                <w:szCs w:val="24"/>
+              </w:rPr>
+              <w:t>Story Description</w:t>
+            </w:r>
+          </w:p>
+        </w:tc>
+      </w:tr>
+      <w:tr>
+        <w:trPr>
+          <w:trHeight w:val="635"/>
+        </w:trPr>
+        <w:tc>
+          <w:tcPr>
+            <w:tcW w:w="1942" w:type="dxa"/>
+          </w:tcPr>
+          <w:p>
+            <w:pPr>
+              <w:spacing w:line="360" w:lineRule="auto"/>
+              <w:rPr>
+                <w:rFonts w:ascii="Times New Roman" w:hAnsi="Times New Roman" w:cs="Times New Roman"/>
+                <w:sz w:val="24"/>
+                <w:szCs w:val="24"/>
+              </w:rPr>
+            </w:pPr>
+            <w:r>
+              <w:rPr>
+                <w:rFonts w:ascii="Times New Roman" w:hAnsi="Times New Roman" w:cs="Times New Roman"/>
+                <w:sz w:val="24"/>
+                <w:szCs w:val="24"/>
+              </w:rPr>
+              <w:t>As a</w:t>
+            </w:r>
+          </w:p>
+        </w:tc>
+        <w:tc>
+          <w:tcPr>
+            <w:tcW w:w="5717" w:type="dxa"/>
+            <w:gridSpan w:val="4"/>
+          </w:tcPr>
+          <w:p>
+            <w:pPr>
+              <w:spacing w:line="360" w:lineRule="auto"/>
+              <w:rPr>
+                <w:rFonts w:ascii="Times New Roman" w:hAnsi="Times New Roman" w:cs="Times New Roman"/>
+                <w:sz w:val="24"/>
+                <w:szCs w:val="24"/>
+              </w:rPr>
+            </w:pPr>
+            <w:r>
+              <w:rPr>
+                <w:rFonts w:ascii="Times New Roman" w:hAnsi="Times New Roman" w:cs="Times New Roman"/>
+                <w:sz w:val="24"/>
+                <w:szCs w:val="24"/>
+              </w:rPr>
+              <w:t>Developer</w:t>
+            </w:r>
+          </w:p>
+        </w:tc>
+      </w:tr>
+      <w:tr>
+        <w:trPr>
+          <w:trHeight w:val="329"/>
+        </w:trPr>
+        <w:tc>
+          <w:tcPr>
+            <w:tcW w:w="1942" w:type="dxa"/>
+          </w:tcPr>
+          <w:p>
+            <w:pPr>
+              <w:spacing w:line="360" w:lineRule="auto"/>
+              <w:rPr>
+                <w:rFonts w:ascii="Times New Roman" w:hAnsi="Times New Roman" w:cs="Times New Roman"/>
+                <w:sz w:val="24"/>
+                <w:szCs w:val="24"/>
+                <w:lang w:eastAsia="zh-CN"/>
+              </w:rPr>
+            </w:pPr>
+            <w:r>
+              <w:rPr>
+                <w:rFonts w:ascii="Times New Roman" w:hAnsi="Times New Roman" w:cs="Times New Roman"/>
+                <w:sz w:val="24"/>
+                <w:szCs w:val="24"/>
+              </w:rPr>
+              <w:t xml:space="preserve">I want </w:t>
+            </w:r>
+          </w:p>
+        </w:tc>
+        <w:tc>
+          <w:tcPr>
+            <w:tcW w:w="5717" w:type="dxa"/>
+            <w:gridSpan w:val="4"/>
+          </w:tcPr>
+          <w:p>
+            <w:pPr>
+              <w:spacing w:line="360" w:lineRule="auto"/>
+              <w:rPr>
+                <w:rFonts w:ascii="Times New Roman" w:hAnsi="Times New Roman" w:cs="Times New Roman"/>
+                <w:sz w:val="24"/>
+                <w:szCs w:val="24"/>
+                <w:lang w:eastAsia="zh-CN"/>
+              </w:rPr>
+            </w:pPr>
+            <w:r>
+              <w:rPr>
+                <w:rFonts w:ascii="Times New Roman" w:hAnsi="Times New Roman" w:cs="Times New Roman"/>
+                <w:sz w:val="24"/>
+                <w:szCs w:val="24"/>
+                <w:lang w:eastAsia="zh-CN"/>
+              </w:rPr>
+              <w:t>To list all patrolling location with their details.</w:t>
+            </w:r>
+          </w:p>
+        </w:tc>
+      </w:tr>
+      <w:tr>
+        <w:trPr>
+          <w:trHeight w:val="320"/>
+        </w:trPr>
+        <w:tc>
+          <w:tcPr>
+            <w:tcW w:w="1942" w:type="dxa"/>
+          </w:tcPr>
+          <w:p>
+            <w:pPr>
+              <w:spacing w:line="360" w:lineRule="auto"/>
+              <w:rPr>
+                <w:rFonts w:ascii="Times New Roman" w:hAnsi="Times New Roman" w:cs="Times New Roman"/>
+                <w:sz w:val="24"/>
+                <w:szCs w:val="24"/>
+              </w:rPr>
+            </w:pPr>
+            <w:r>
+              <w:rPr>
+                <w:rFonts w:ascii="Times New Roman" w:hAnsi="Times New Roman" w:cs="Times New Roman"/>
+                <w:sz w:val="24"/>
+                <w:szCs w:val="24"/>
+              </w:rPr>
+              <w:t>So that</w:t>
+            </w:r>
+          </w:p>
+        </w:tc>
+        <w:tc>
+          <w:tcPr>
+            <w:tcW w:w="5717" w:type="dxa"/>
+            <w:gridSpan w:val="4"/>
+          </w:tcPr>
+          <w:p>
+            <w:pPr>
+              <w:spacing w:line="360" w:lineRule="auto"/>
+              <w:rPr>
+                <w:rFonts w:ascii="Times New Roman" w:hAnsi="Times New Roman" w:cs="Times New Roman"/>
+                <w:sz w:val="24"/>
+                <w:szCs w:val="24"/>
+                <w:lang w:eastAsia="zh-CN"/>
+              </w:rPr>
+            </w:pPr>
+            <w:r>
+              <w:rPr>
+                <w:rFonts w:ascii="Times New Roman" w:hAnsi="Times New Roman" w:cs="Times New Roman"/>
+                <w:sz w:val="24"/>
+                <w:szCs w:val="24"/>
+                <w:lang w:eastAsia="zh-CN"/>
+              </w:rPr>
+              <w:t xml:space="preserve">User can know </w:t>
+            </w:r>
+            <w:r>
+              <w:rPr>
+                <w:rFonts w:ascii="Times New Roman" w:hAnsi="Times New Roman" w:cs="Times New Roman"/>
+                <w:sz w:val="24"/>
+                <w:szCs w:val="24"/>
+                <w:lang w:eastAsia="zh-CN"/>
+              </w:rPr>
+              <w:t>their</w:t>
+            </w:r>
+            <w:r>
+              <w:rPr>
+                <w:rFonts w:ascii="Times New Roman" w:hAnsi="Times New Roman" w:cs="Times New Roman"/>
+                <w:sz w:val="24"/>
+                <w:szCs w:val="24"/>
+                <w:lang w:eastAsia="zh-CN"/>
+              </w:rPr>
+              <w:t xml:space="preserve"> patrolling location and details associated with it.</w:t>
+            </w:r>
+          </w:p>
+        </w:tc>
+      </w:tr>
+      <w:tr>
+        <w:trPr>
+          <w:trHeight w:val="59"/>
+        </w:trPr>
+        <w:tc>
+          <w:tcPr>
+            <w:tcW w:w="7659" w:type="dxa"/>
+            <w:gridSpan w:val="5"/>
+          </w:tcPr>
+          <w:p>
+            <w:pPr>
+              <w:spacing w:line="360" w:lineRule="auto"/>
+              <w:rPr>
+                <w:rFonts w:ascii="Times New Roman" w:hAnsi="Times New Roman" w:cs="Times New Roman"/>
+                <w:sz w:val="24"/>
+                <w:szCs w:val="24"/>
+              </w:rPr>
+            </w:pPr>
+            <w:r>
+              <w:rPr>
+                <w:rFonts w:ascii="Times New Roman" w:hAnsi="Times New Roman" w:cs="Times New Roman"/>
+                <w:b/>
+                <w:sz w:val="24"/>
+                <w:szCs w:val="24"/>
+              </w:rPr>
+              <w:t>Acceptance Criteria</w:t>
+            </w:r>
+          </w:p>
+        </w:tc>
+      </w:tr>
+    </w:tbl>
+    <w:p>
+      <w:pPr>
+        <w:spacing w:line="360" w:lineRule="auto"/>
+        <w:rPr>
+          <w:rFonts w:ascii="Times New Roman" w:hAnsi="Times New Roman" w:cs="Times New Roman"/>
+          <w:b/>
+          <w:sz w:val="24"/>
+          <w:szCs w:val="24"/>
+        </w:rPr>
+      </w:pPr>
+    </w:p>
+    <w:p>
+      <w:pPr>
+        <w:spacing w:line="360" w:lineRule="auto"/>
+        <w:rPr>
+          <w:rFonts w:ascii="Times New Roman" w:hAnsi="Times New Roman" w:cs="Times New Roman"/>
+          <w:b/>
+          <w:sz w:val="24"/>
+          <w:szCs w:val="24"/>
+        </w:rPr>
+      </w:pPr>
+    </w:p>
+    <w:p>
+      <w:pPr>
+        <w:spacing w:line="360" w:lineRule="auto"/>
+        <w:rPr>
+          <w:rFonts w:ascii="Times New Roman" w:hAnsi="Times New Roman" w:cs="Times New Roman"/>
+          <w:b/>
+          <w:sz w:val="24"/>
+          <w:szCs w:val="24"/>
+        </w:rPr>
+      </w:pPr>
+    </w:p>
+    <w:p>
+      <w:pPr>
+        <w:spacing w:line="360" w:lineRule="auto"/>
+        <w:rPr>
+          <w:rFonts w:ascii="Times New Roman" w:hAnsi="Times New Roman" w:cs="Times New Roman"/>
+          <w:b/>
+          <w:sz w:val="24"/>
+          <w:szCs w:val="24"/>
+        </w:rPr>
+      </w:pPr>
+    </w:p>
+    <w:p>
+      <w:pPr>
+        <w:spacing w:line="360" w:lineRule="auto"/>
+        <w:rPr>
+          <w:rFonts w:ascii="Times New Roman" w:hAnsi="Times New Roman" w:cs="Times New Roman"/>
+          <w:b/>
+          <w:sz w:val="24"/>
+          <w:szCs w:val="24"/>
+        </w:rPr>
+      </w:pPr>
+    </w:p>
+    <w:p>
+      <w:pPr>
+        <w:spacing w:line="360" w:lineRule="auto"/>
+        <w:rPr>
+          <w:rFonts w:ascii="Times New Roman" w:hAnsi="Times New Roman" w:cs="Times New Roman"/>
+          <w:b/>
+          <w:sz w:val="24"/>
+          <w:szCs w:val="24"/>
+        </w:rPr>
+      </w:pPr>
+    </w:p>
+    <w:p>
+      <w:pPr>
+        <w:spacing w:line="360" w:lineRule="auto"/>
+        <w:rPr>
+          <w:rFonts w:ascii="Times New Roman" w:hAnsi="Times New Roman" w:cs="Times New Roman"/>
+          <w:b/>
+          <w:sz w:val="24"/>
+          <w:szCs w:val="24"/>
+        </w:rPr>
+      </w:pPr>
+    </w:p>
+    <w:p>
+      <w:pPr>
+        <w:spacing w:line="360" w:lineRule="auto"/>
+        <w:rPr>
+          <w:rFonts w:ascii="Times New Roman" w:hAnsi="Times New Roman" w:cs="Times New Roman"/>
+          <w:b/>
+          <w:sz w:val="24"/>
+          <w:szCs w:val="24"/>
+        </w:rPr>
+      </w:pPr>
+    </w:p>
+    <w:p>
+      <w:pPr>
+        <w:spacing w:line="360" w:lineRule="auto"/>
+        <w:rPr>
+          <w:rFonts w:ascii="Times New Roman" w:hAnsi="Times New Roman" w:cs="Times New Roman"/>
+          <w:b/>
+          <w:sz w:val="24"/>
+          <w:szCs w:val="24"/>
+        </w:rPr>
+      </w:pPr>
+    </w:p>
+    <w:p>
+      <w:pPr>
+        <w:spacing w:line="360" w:lineRule="auto"/>
+        <w:rPr>
+          <w:rFonts w:ascii="Times New Roman" w:hAnsi="Times New Roman" w:cs="Times New Roman"/>
+          <w:b/>
+          <w:sz w:val="24"/>
+          <w:szCs w:val="24"/>
+        </w:rPr>
+      </w:pPr>
+      <w:r>
+        <w:rPr>
+          <w:rFonts w:ascii="Times New Roman" w:hAnsi="Times New Roman" w:cs="Times New Roman"/>
+          <w:b/>
+          <w:sz w:val="24"/>
+          <w:szCs w:val="24"/>
+        </w:rPr>
+        <w:t>Story</w:t>
+      </w:r>
+      <w:r>
+        <w:rPr>
+          <w:rFonts w:ascii="Times New Roman" w:hAnsi="Times New Roman" w:cs="Times New Roman"/>
+          <w:b/>
+          <w:sz w:val="24"/>
+          <w:szCs w:val="24"/>
+        </w:rPr>
+        <w:t xml:space="preserve"> 10</w:t>
+      </w:r>
+    </w:p>
+    <w:tbl>
+      <w:tblPr>
+        <w:tblpPr w:leftFromText="180" w:rightFromText="180" w:vertAnchor="page" w:horzAnchor="margin" w:tblpY="8026"/>
+        <w:tblW w:w="7659" w:type="dxa"/>
+        <w:tblBorders>
+          <w:top w:val="single" w:sz="4" w:space="0" w:color="000000"/>
+          <w:left w:val="single" w:sz="4" w:space="0" w:color="000000"/>
+          <w:bottom w:val="single" w:sz="4" w:space="0" w:color="000000"/>
+          <w:right w:val="single" w:sz="4" w:space="0" w:color="000000"/>
+          <w:insideH w:val="single" w:sz="4" w:space="0" w:color="000000"/>
+          <w:insideV w:val="single" w:sz="4" w:space="0" w:color="000000"/>
+        </w:tblBorders>
+        <w:tblLook w:val="04A0" w:firstRow="1" w:lastRow="0" w:firstColumn="1" w:lastColumn="0" w:noHBand="0" w:noVBand="1"/>
+      </w:tblPr>
+      <w:tblGrid>
+        <w:gridCol w:w="1942"/>
+        <w:gridCol w:w="55"/>
+        <w:gridCol w:w="1874"/>
+        <w:gridCol w:w="1912"/>
+        <w:gridCol w:w="1876"/>
+      </w:tblGrid>
+      <w:tr>
+        <w:trPr>
+          <w:trHeight w:val="214"/>
+        </w:trPr>
+        <w:tc>
+          <w:tcPr>
+            <w:tcW w:w="7659" w:type="dxa"/>
+            <w:gridSpan w:val="5"/>
+          </w:tcPr>
+          <w:p>
+            <w:pPr>
+              <w:spacing w:line="360" w:lineRule="auto"/>
+              <w:rPr>
+                <w:rFonts w:ascii="Times New Roman" w:hAnsi="Times New Roman" w:cs="Times New Roman"/>
+                <w:sz w:val="24"/>
+                <w:szCs w:val="24"/>
+              </w:rPr>
+            </w:pPr>
+            <w:r>
+              <w:rPr>
+                <w:rFonts w:ascii="Times New Roman" w:hAnsi="Times New Roman" w:cs="Times New Roman"/>
+                <w:b/>
+                <w:sz w:val="24"/>
+                <w:szCs w:val="24"/>
+              </w:rPr>
+              <w:t>Story Name</w:t>
+            </w:r>
+            <w:r>
+              <w:rPr>
+                <w:rFonts w:ascii="Times New Roman" w:hAnsi="Times New Roman" w:cs="Times New Roman"/>
+                <w:b/>
+                <w:sz w:val="24"/>
+                <w:szCs w:val="24"/>
+              </w:rPr>
+              <w:t xml:space="preserve">:  Integrate those places and map </w:t>
+            </w:r>
+          </w:p>
+        </w:tc>
+      </w:tr>
+      <w:tr>
+        <w:trPr>
+          <w:trHeight w:val="124"/>
+        </w:trPr>
+        <w:tc>
+          <w:tcPr>
+            <w:tcW w:w="1997" w:type="dxa"/>
+            <w:gridSpan w:val="2"/>
+          </w:tcPr>
+          <w:p>
+            <w:pPr>
+              <w:tabs>
+                <w:tab w:val="left" w:pos="6262"/>
+              </w:tabs>
+              <w:spacing w:line="360" w:lineRule="auto"/>
+              <w:rPr>
+                <w:rFonts w:ascii="Times New Roman" w:hAnsi="Times New Roman" w:cs="Times New Roman"/>
+                <w:sz w:val="24"/>
+                <w:szCs w:val="24"/>
+              </w:rPr>
+            </w:pPr>
+            <w:r>
+              <w:rPr>
+                <w:rFonts w:ascii="Times New Roman" w:hAnsi="Times New Roman" w:cs="Times New Roman"/>
+                <w:b/>
+                <w:sz w:val="24"/>
+                <w:szCs w:val="24"/>
+              </w:rPr>
+              <w:t>Estimation</w:t>
+            </w:r>
+          </w:p>
+        </w:tc>
+        <w:tc>
+          <w:tcPr>
+            <w:tcW w:w="1874" w:type="dxa"/>
+          </w:tcPr>
+          <w:p>
+            <w:pPr>
+              <w:tabs>
+                <w:tab w:val="left" w:pos="6262"/>
+              </w:tabs>
+              <w:spacing w:line="360" w:lineRule="auto"/>
+              <w:rPr>
+                <w:rFonts w:ascii="Times New Roman" w:hAnsi="Times New Roman" w:cs="Times New Roman"/>
+                <w:sz w:val="24"/>
+                <w:szCs w:val="24"/>
+                <w:lang w:eastAsia="zh-CN"/>
+              </w:rPr>
+            </w:pPr>
+            <w:r>
+              <w:rPr>
+                <w:rFonts w:ascii="Times New Roman" w:hAnsi="Times New Roman" w:cs="Times New Roman"/>
+                <w:sz w:val="24"/>
+                <w:szCs w:val="24"/>
+                <w:lang w:eastAsia="zh-CN"/>
+              </w:rPr>
+              <w:t>1 day</w:t>
+            </w:r>
+          </w:p>
+        </w:tc>
+        <w:tc>
+          <w:tcPr>
+            <w:tcW w:w="1912" w:type="dxa"/>
+          </w:tcPr>
+          <w:p>
+            <w:pPr>
+              <w:tabs>
+                <w:tab w:val="left" w:pos="6262"/>
+              </w:tabs>
+              <w:spacing w:line="360" w:lineRule="auto"/>
+              <w:rPr>
+                <w:rFonts w:ascii="Times New Roman" w:hAnsi="Times New Roman" w:cs="Times New Roman"/>
+                <w:b/>
+                <w:sz w:val="24"/>
+                <w:szCs w:val="24"/>
+                <w:lang w:eastAsia="zh-CN"/>
+              </w:rPr>
+            </w:pPr>
+            <w:r>
+              <w:rPr>
+                <w:rFonts w:ascii="Times New Roman" w:hAnsi="Times New Roman" w:cs="Times New Roman"/>
+                <w:b/>
+                <w:sz w:val="24"/>
+                <w:szCs w:val="24"/>
+                <w:lang w:eastAsia="zh-CN"/>
+              </w:rPr>
+              <w:t>Priority</w:t>
+            </w:r>
+          </w:p>
+        </w:tc>
+        <w:tc>
+          <w:tcPr>
+            <w:tcW w:w="1876" w:type="dxa"/>
+          </w:tcPr>
+          <w:p>
+            <w:pPr>
+              <w:tabs>
+                <w:tab w:val="left" w:pos="6262"/>
+              </w:tabs>
+              <w:spacing w:line="360" w:lineRule="auto"/>
+              <w:rPr>
+                <w:rFonts w:ascii="Times New Roman" w:hAnsi="Times New Roman" w:cs="Times New Roman"/>
+                <w:sz w:val="24"/>
+                <w:szCs w:val="24"/>
+                <w:lang w:eastAsia="zh-CN"/>
+              </w:rPr>
+            </w:pPr>
+            <w:r>
+              <w:rPr>
+                <w:rFonts w:ascii="Times New Roman" w:hAnsi="Times New Roman" w:cs="Times New Roman"/>
+                <w:sz w:val="24"/>
+                <w:szCs w:val="24"/>
+                <w:lang w:eastAsia="zh-CN"/>
+              </w:rPr>
+              <w:t>High</w:t>
+            </w:r>
+          </w:p>
+        </w:tc>
+      </w:tr>
+      <w:tr>
+        <w:trPr>
+          <w:trHeight w:val="320"/>
+        </w:trPr>
+        <w:tc>
+          <w:tcPr>
+            <w:tcW w:w="7659" w:type="dxa"/>
+            <w:gridSpan w:val="5"/>
+          </w:tcPr>
+          <w:p>
+            <w:pPr>
+              <w:spacing w:line="360" w:lineRule="auto"/>
+              <w:rPr>
+                <w:rFonts w:ascii="Times New Roman" w:hAnsi="Times New Roman" w:cs="Times New Roman"/>
+                <w:b/>
+                <w:sz w:val="24"/>
+                <w:szCs w:val="24"/>
+              </w:rPr>
+            </w:pPr>
+            <w:r>
+              <w:rPr>
+                <w:rFonts w:ascii="Times New Roman" w:hAnsi="Times New Roman" w:cs="Times New Roman"/>
+                <w:b/>
+                <w:sz w:val="24"/>
+                <w:szCs w:val="24"/>
+              </w:rPr>
+              <w:t>Story Description</w:t>
+            </w:r>
+          </w:p>
+        </w:tc>
+      </w:tr>
+      <w:tr>
+        <w:trPr>
+          <w:trHeight w:val="635"/>
+        </w:trPr>
+        <w:tc>
+          <w:tcPr>
+            <w:tcW w:w="1942" w:type="dxa"/>
+          </w:tcPr>
+          <w:p>
+            <w:pPr>
+              <w:spacing w:line="360" w:lineRule="auto"/>
+              <w:rPr>
+                <w:rFonts w:ascii="Times New Roman" w:hAnsi="Times New Roman" w:cs="Times New Roman"/>
+                <w:sz w:val="24"/>
+                <w:szCs w:val="24"/>
+              </w:rPr>
+            </w:pPr>
+            <w:r>
+              <w:rPr>
+                <w:rFonts w:ascii="Times New Roman" w:hAnsi="Times New Roman" w:cs="Times New Roman"/>
+                <w:sz w:val="24"/>
+                <w:szCs w:val="24"/>
+              </w:rPr>
+              <w:t>As a</w:t>
+            </w:r>
+          </w:p>
+        </w:tc>
+        <w:tc>
+          <w:tcPr>
+            <w:tcW w:w="5717" w:type="dxa"/>
+            <w:gridSpan w:val="4"/>
+          </w:tcPr>
+          <w:p>
+            <w:pPr>
+              <w:spacing w:line="360" w:lineRule="auto"/>
+              <w:rPr>
+                <w:rFonts w:ascii="Times New Roman" w:hAnsi="Times New Roman" w:cs="Times New Roman"/>
+                <w:sz w:val="24"/>
+                <w:szCs w:val="24"/>
+              </w:rPr>
+            </w:pPr>
+            <w:r>
+              <w:rPr>
+                <w:rFonts w:ascii="Times New Roman" w:hAnsi="Times New Roman" w:cs="Times New Roman"/>
+                <w:sz w:val="24"/>
+                <w:szCs w:val="24"/>
+              </w:rPr>
+              <w:t>Developer</w:t>
+            </w:r>
+          </w:p>
+        </w:tc>
+      </w:tr>
+      <w:tr>
+        <w:trPr>
+          <w:trHeight w:val="329"/>
+        </w:trPr>
+        <w:tc>
+          <w:tcPr>
+            <w:tcW w:w="1942" w:type="dxa"/>
+          </w:tcPr>
+          <w:p>
+            <w:pPr>
+              <w:spacing w:line="360" w:lineRule="auto"/>
+              <w:rPr>
+                <w:rFonts w:ascii="Times New Roman" w:hAnsi="Times New Roman" w:cs="Times New Roman"/>
+                <w:sz w:val="24"/>
+                <w:szCs w:val="24"/>
+                <w:lang w:eastAsia="zh-CN"/>
+              </w:rPr>
+            </w:pPr>
+            <w:r>
+              <w:rPr>
+                <w:rFonts w:ascii="Times New Roman" w:hAnsi="Times New Roman" w:cs="Times New Roman"/>
+                <w:sz w:val="24"/>
+                <w:szCs w:val="24"/>
+              </w:rPr>
+              <w:t xml:space="preserve">I want </w:t>
+            </w:r>
+          </w:p>
+        </w:tc>
+        <w:tc>
+          <w:tcPr>
+            <w:tcW w:w="5717" w:type="dxa"/>
+            <w:gridSpan w:val="4"/>
+          </w:tcPr>
+          <w:p>
+            <w:pPr>
+              <w:spacing w:line="360" w:lineRule="auto"/>
+              <w:rPr>
+                <w:rFonts w:ascii="Times New Roman" w:hAnsi="Times New Roman" w:cs="Times New Roman"/>
+                <w:sz w:val="24"/>
+                <w:szCs w:val="24"/>
+                <w:lang w:eastAsia="zh-CN"/>
+              </w:rPr>
+            </w:pPr>
+            <w:r>
+              <w:rPr>
+                <w:rFonts w:ascii="Times New Roman" w:hAnsi="Times New Roman" w:cs="Times New Roman"/>
+                <w:sz w:val="24"/>
+                <w:szCs w:val="24"/>
+                <w:lang w:eastAsia="zh-CN"/>
+              </w:rPr>
+              <w:t>To integrate the various places with the map</w:t>
+            </w:r>
+          </w:p>
+        </w:tc>
+      </w:tr>
+      <w:tr>
+        <w:trPr>
+          <w:trHeight w:val="320"/>
+        </w:trPr>
+        <w:tc>
+          <w:tcPr>
+            <w:tcW w:w="1942" w:type="dxa"/>
+          </w:tcPr>
+          <w:p>
+            <w:pPr>
+              <w:spacing w:line="360" w:lineRule="auto"/>
+              <w:rPr>
+                <w:rFonts w:ascii="Times New Roman" w:hAnsi="Times New Roman" w:cs="Times New Roman"/>
+                <w:sz w:val="24"/>
+                <w:szCs w:val="24"/>
+              </w:rPr>
+            </w:pPr>
+            <w:r>
+              <w:rPr>
+                <w:rFonts w:ascii="Times New Roman" w:hAnsi="Times New Roman" w:cs="Times New Roman"/>
+                <w:sz w:val="24"/>
+                <w:szCs w:val="24"/>
+              </w:rPr>
+              <w:t>So that</w:t>
+            </w:r>
+          </w:p>
+        </w:tc>
+        <w:tc>
+          <w:tcPr>
+            <w:tcW w:w="5717" w:type="dxa"/>
+            <w:gridSpan w:val="4"/>
+          </w:tcPr>
+          <w:p>
+            <w:pPr>
+              <w:spacing w:line="360" w:lineRule="auto"/>
+              <w:rPr>
+                <w:rFonts w:ascii="Times New Roman" w:hAnsi="Times New Roman" w:cs="Times New Roman"/>
+                <w:sz w:val="24"/>
+                <w:szCs w:val="24"/>
+                <w:lang w:eastAsia="zh-CN"/>
+              </w:rPr>
+            </w:pPr>
+            <w:r>
+              <w:rPr>
+                <w:rFonts w:ascii="Times New Roman" w:hAnsi="Times New Roman" w:cs="Times New Roman"/>
+                <w:sz w:val="24"/>
+                <w:szCs w:val="24"/>
+                <w:lang w:eastAsia="zh-CN"/>
+              </w:rPr>
+              <w:t xml:space="preserve">The next location of the list will come at first </w:t>
+            </w:r>
+          </w:p>
+        </w:tc>
+      </w:tr>
+      <w:tr>
+        <w:trPr>
+          <w:trHeight w:val="59"/>
+        </w:trPr>
+        <w:tc>
+          <w:tcPr>
+            <w:tcW w:w="7659" w:type="dxa"/>
+            <w:gridSpan w:val="5"/>
+          </w:tcPr>
+          <w:p>
+            <w:pPr>
+              <w:spacing w:line="360" w:lineRule="auto"/>
+              <w:rPr>
+                <w:rFonts w:ascii="Times New Roman" w:hAnsi="Times New Roman" w:cs="Times New Roman"/>
+                <w:sz w:val="24"/>
+                <w:szCs w:val="24"/>
+              </w:rPr>
+            </w:pPr>
+            <w:r>
+              <w:rPr>
+                <w:rFonts w:ascii="Times New Roman" w:hAnsi="Times New Roman" w:cs="Times New Roman"/>
+                <w:b/>
+                <w:sz w:val="24"/>
+                <w:szCs w:val="24"/>
+              </w:rPr>
+              <w:t>Acceptance Criteria</w:t>
+            </w:r>
+          </w:p>
+        </w:tc>
+      </w:tr>
+    </w:tbl>
+    <w:p>
+      <w:pPr>
+        <w:spacing w:line="360" w:lineRule="auto"/>
+        <w:rPr>
+          <w:rFonts w:ascii="Times New Roman" w:hAnsi="Times New Roman" w:cs="Times New Roman"/>
+          <w:b/>
+          <w:sz w:val="24"/>
+          <w:szCs w:val="24"/>
+        </w:rPr>
+      </w:pPr>
+    </w:p>
+    <w:p>
+      <w:pPr>
+        <w:spacing w:line="360" w:lineRule="auto"/>
+        <w:rPr>
+          <w:rFonts w:ascii="Times New Roman" w:hAnsi="Times New Roman" w:cs="Times New Roman"/>
+          <w:b/>
+          <w:sz w:val="24"/>
+          <w:szCs w:val="24"/>
+        </w:rPr>
+      </w:pPr>
+    </w:p>
+    <w:p>
+      <w:pPr>
+        <w:spacing w:line="360" w:lineRule="auto"/>
+        <w:rPr>
+          <w:rFonts w:ascii="Times New Roman" w:hAnsi="Times New Roman" w:cs="Times New Roman"/>
+          <w:b/>
+          <w:sz w:val="24"/>
+          <w:szCs w:val="24"/>
+        </w:rPr>
+      </w:pPr>
+    </w:p>
+    <w:p>
+      <w:pPr>
+        <w:spacing w:line="360" w:lineRule="auto"/>
+        <w:rPr>
+          <w:rFonts w:ascii="Times New Roman" w:hAnsi="Times New Roman" w:cs="Times New Roman"/>
+          <w:b/>
+          <w:sz w:val="24"/>
+          <w:szCs w:val="24"/>
+        </w:rPr>
+      </w:pPr>
+    </w:p>
+    <w:p>
+      <w:pPr>
+        <w:spacing w:line="360" w:lineRule="auto"/>
+        <w:rPr>
+          <w:rFonts w:ascii="Times New Roman" w:hAnsi="Times New Roman" w:cs="Times New Roman"/>
+          <w:b/>
+          <w:sz w:val="24"/>
+          <w:szCs w:val="24"/>
+        </w:rPr>
+      </w:pPr>
+    </w:p>
+    <w:p>
+      <w:pPr>
+        <w:spacing w:line="360" w:lineRule="auto"/>
+        <w:rPr>
+          <w:rFonts w:ascii="Times New Roman" w:hAnsi="Times New Roman" w:cs="Times New Roman"/>
+          <w:b/>
+          <w:sz w:val="24"/>
+          <w:szCs w:val="24"/>
+        </w:rPr>
+      </w:pPr>
+    </w:p>
+    <w:p>
+      <w:pPr>
+        <w:spacing w:line="360" w:lineRule="auto"/>
+        <w:rPr>
+          <w:rFonts w:ascii="Times New Roman" w:hAnsi="Times New Roman" w:cs="Times New Roman"/>
+          <w:sz w:val="24"/>
+          <w:szCs w:val="24"/>
+        </w:rPr>
+      </w:pPr>
+    </w:p>
+    <w:p>
+      <w:pPr>
+        <w:spacing w:line="360" w:lineRule="auto"/>
+        <w:rPr>
+          <w:rFonts w:ascii="Times New Roman" w:hAnsi="Times New Roman" w:cs="Times New Roman"/>
+          <w:sz w:val="24"/>
+          <w:szCs w:val="24"/>
+        </w:rPr>
+      </w:pPr>
+    </w:p>
+    <w:p>
+      <w:pPr>
+        <w:spacing w:line="360" w:lineRule="auto"/>
+        <w:rPr>
+          <w:rFonts w:ascii="Times New Roman" w:hAnsi="Times New Roman" w:cs="Times New Roman"/>
+          <w:sz w:val="24"/>
+          <w:szCs w:val="24"/>
+        </w:rPr>
+      </w:pPr>
+    </w:p>
+    <w:p>
+      <w:pPr>
+        <w:spacing w:line="360" w:lineRule="auto"/>
+        <w:rPr>
+          <w:rFonts w:ascii="Times New Roman" w:hAnsi="Times New Roman" w:cs="Times New Roman"/>
+          <w:sz w:val="24"/>
+          <w:szCs w:val="24"/>
+        </w:rPr>
+      </w:pPr>
+    </w:p>
+    <w:p>
+      <w:pPr>
+        <w:spacing w:line="360" w:lineRule="auto"/>
+        <w:rPr>
+          <w:rFonts w:ascii="Times New Roman" w:hAnsi="Times New Roman" w:cs="Times New Roman"/>
+          <w:sz w:val="24"/>
+          <w:szCs w:val="24"/>
+        </w:rPr>
+      </w:pPr>
+    </w:p>
+    <w:p>
+      <w:pPr>
+        <w:spacing w:line="360" w:lineRule="auto"/>
+        <w:rPr>
+          <w:rFonts w:ascii="Times New Roman" w:hAnsi="Times New Roman" w:cs="Times New Roman"/>
+          <w:b/>
+          <w:sz w:val="24"/>
+          <w:szCs w:val="24"/>
+        </w:rPr>
+      </w:pPr>
+      <w:r>
+        <w:rPr>
+          <w:rFonts w:ascii="Times New Roman" w:hAnsi="Times New Roman" w:cs="Times New Roman"/>
+          <w:b/>
+          <w:sz w:val="24"/>
+          <w:szCs w:val="24"/>
+        </w:rPr>
+        <w:lastRenderedPageBreak/>
+        <w:t>Story</w:t>
+      </w:r>
+      <w:r>
+        <w:rPr>
+          <w:rFonts w:ascii="Times New Roman" w:hAnsi="Times New Roman" w:cs="Times New Roman"/>
+          <w:b/>
+          <w:sz w:val="24"/>
+          <w:szCs w:val="24"/>
+        </w:rPr>
+        <w:t xml:space="preserve"> 11.</w:t>
+      </w:r>
+    </w:p>
+    <w:tbl>
+      <w:tblPr>
+        <w:tblpPr w:leftFromText="180" w:rightFromText="180" w:vertAnchor="page" w:horzAnchor="margin" w:tblpY="1096"/>
+        <w:tblW w:w="7659" w:type="dxa"/>
+        <w:tblBorders>
+          <w:top w:val="single" w:sz="4" w:space="0" w:color="000000"/>
+          <w:left w:val="single" w:sz="4" w:space="0" w:color="000000"/>
+          <w:bottom w:val="single" w:sz="4" w:space="0" w:color="000000"/>
+          <w:right w:val="single" w:sz="4" w:space="0" w:color="000000"/>
+          <w:insideH w:val="single" w:sz="4" w:space="0" w:color="000000"/>
+          <w:insideV w:val="single" w:sz="4" w:space="0" w:color="000000"/>
+        </w:tblBorders>
+        <w:tblLook w:val="04A0" w:firstRow="1" w:lastRow="0" w:firstColumn="1" w:lastColumn="0" w:noHBand="0" w:noVBand="1"/>
+      </w:tblPr>
+      <w:tblGrid>
+        <w:gridCol w:w="1942"/>
+        <w:gridCol w:w="55"/>
+        <w:gridCol w:w="1874"/>
+        <w:gridCol w:w="1912"/>
+        <w:gridCol w:w="1876"/>
+      </w:tblGrid>
+      <w:tr>
+        <w:trPr>
+          <w:trHeight w:val="214"/>
+        </w:trPr>
+        <w:tc>
+          <w:tcPr>
+            <w:tcW w:w="7659" w:type="dxa"/>
+            <w:gridSpan w:val="5"/>
+          </w:tcPr>
+          <w:p>
+            <w:pPr>
+              <w:spacing w:line="360" w:lineRule="auto"/>
+              <w:rPr>
+                <w:rFonts w:ascii="Times New Roman" w:hAnsi="Times New Roman" w:cs="Times New Roman"/>
+                <w:sz w:val="24"/>
+                <w:szCs w:val="24"/>
+              </w:rPr>
+            </w:pPr>
+            <w:r>
+              <w:rPr>
+                <w:rFonts w:ascii="Times New Roman" w:hAnsi="Times New Roman" w:cs="Times New Roman"/>
+                <w:b/>
+                <w:sz w:val="24"/>
+                <w:szCs w:val="24"/>
+              </w:rPr>
+              <w:t>Story Name</w:t>
+            </w:r>
+            <w:r>
+              <w:rPr>
+                <w:rFonts w:ascii="Times New Roman" w:hAnsi="Times New Roman" w:cs="Times New Roman"/>
+                <w:b/>
+                <w:sz w:val="24"/>
+                <w:szCs w:val="24"/>
+              </w:rPr>
+              <w:t>:  Show the location along with route from the list of location</w:t>
+            </w:r>
+          </w:p>
+        </w:tc>
+      </w:tr>
+      <w:tr>
+        <w:trPr>
+          <w:trHeight w:val="124"/>
+        </w:trPr>
+        <w:tc>
+          <w:tcPr>
+            <w:tcW w:w="1997" w:type="dxa"/>
+            <w:gridSpan w:val="2"/>
+          </w:tcPr>
+          <w:p>
+            <w:pPr>
+              <w:tabs>
+                <w:tab w:val="left" w:pos="6262"/>
+              </w:tabs>
+              <w:spacing w:line="360" w:lineRule="auto"/>
+              <w:rPr>
+                <w:rFonts w:ascii="Times New Roman" w:hAnsi="Times New Roman" w:cs="Times New Roman"/>
+                <w:sz w:val="24"/>
+                <w:szCs w:val="24"/>
+              </w:rPr>
+            </w:pPr>
+            <w:r>
+              <w:rPr>
+                <w:rFonts w:ascii="Times New Roman" w:hAnsi="Times New Roman" w:cs="Times New Roman"/>
+                <w:b/>
+                <w:sz w:val="24"/>
+                <w:szCs w:val="24"/>
+              </w:rPr>
+              <w:t>Estimation</w:t>
+            </w:r>
+          </w:p>
+        </w:tc>
+        <w:tc>
+          <w:tcPr>
+            <w:tcW w:w="1874" w:type="dxa"/>
+          </w:tcPr>
+          <w:p>
+            <w:pPr>
+              <w:tabs>
+                <w:tab w:val="left" w:pos="6262"/>
+              </w:tabs>
+              <w:spacing w:line="360" w:lineRule="auto"/>
+              <w:rPr>
+                <w:rFonts w:ascii="Times New Roman" w:hAnsi="Times New Roman" w:cs="Times New Roman"/>
+                <w:sz w:val="24"/>
+                <w:szCs w:val="24"/>
+                <w:lang w:eastAsia="zh-CN"/>
+              </w:rPr>
+            </w:pPr>
+            <w:r>
+              <w:rPr>
+                <w:rFonts w:ascii="Times New Roman" w:hAnsi="Times New Roman" w:cs="Times New Roman"/>
+                <w:sz w:val="24"/>
+                <w:szCs w:val="24"/>
+                <w:lang w:eastAsia="zh-CN"/>
+              </w:rPr>
+              <w:t>1 day</w:t>
+            </w:r>
+          </w:p>
+        </w:tc>
+        <w:tc>
+          <w:tcPr>
+            <w:tcW w:w="1912" w:type="dxa"/>
+          </w:tcPr>
+          <w:p>
+            <w:pPr>
+              <w:tabs>
+                <w:tab w:val="left" w:pos="6262"/>
+              </w:tabs>
+              <w:spacing w:line="360" w:lineRule="auto"/>
+              <w:rPr>
+                <w:rFonts w:ascii="Times New Roman" w:hAnsi="Times New Roman" w:cs="Times New Roman"/>
+                <w:b/>
+                <w:sz w:val="24"/>
+                <w:szCs w:val="24"/>
+                <w:lang w:eastAsia="zh-CN"/>
+              </w:rPr>
+            </w:pPr>
+            <w:r>
+              <w:rPr>
+                <w:rFonts w:ascii="Times New Roman" w:hAnsi="Times New Roman" w:cs="Times New Roman"/>
+                <w:b/>
+                <w:sz w:val="24"/>
+                <w:szCs w:val="24"/>
+                <w:lang w:eastAsia="zh-CN"/>
+              </w:rPr>
+              <w:t>Priority</w:t>
+            </w:r>
+          </w:p>
+        </w:tc>
+        <w:tc>
+          <w:tcPr>
+            <w:tcW w:w="1876" w:type="dxa"/>
+          </w:tcPr>
+          <w:p>
+            <w:pPr>
+              <w:tabs>
+                <w:tab w:val="left" w:pos="6262"/>
+              </w:tabs>
+              <w:spacing w:line="360" w:lineRule="auto"/>
+              <w:rPr>
+                <w:rFonts w:ascii="Times New Roman" w:hAnsi="Times New Roman" w:cs="Times New Roman"/>
+                <w:sz w:val="24"/>
+                <w:szCs w:val="24"/>
+                <w:lang w:eastAsia="zh-CN"/>
+              </w:rPr>
+            </w:pPr>
+            <w:r>
+              <w:rPr>
+                <w:rFonts w:ascii="Times New Roman" w:hAnsi="Times New Roman" w:cs="Times New Roman"/>
+                <w:sz w:val="24"/>
+                <w:szCs w:val="24"/>
+                <w:lang w:eastAsia="zh-CN"/>
+              </w:rPr>
+              <w:t>High</w:t>
+            </w:r>
+          </w:p>
+        </w:tc>
+      </w:tr>
+      <w:tr>
+        <w:trPr>
+          <w:trHeight w:val="320"/>
+        </w:trPr>
+        <w:tc>
+          <w:tcPr>
+            <w:tcW w:w="7659" w:type="dxa"/>
+            <w:gridSpan w:val="5"/>
+          </w:tcPr>
+          <w:p>
+            <w:pPr>
+              <w:spacing w:line="360" w:lineRule="auto"/>
+              <w:rPr>
+                <w:rFonts w:ascii="Times New Roman" w:hAnsi="Times New Roman" w:cs="Times New Roman"/>
+                <w:b/>
+                <w:sz w:val="24"/>
+                <w:szCs w:val="24"/>
+              </w:rPr>
+            </w:pPr>
+            <w:r>
+              <w:rPr>
+                <w:rFonts w:ascii="Times New Roman" w:hAnsi="Times New Roman" w:cs="Times New Roman"/>
+                <w:b/>
+                <w:sz w:val="24"/>
+                <w:szCs w:val="24"/>
+              </w:rPr>
+              <w:t>Story Description</w:t>
+            </w:r>
+          </w:p>
+        </w:tc>
+      </w:tr>
+      <w:tr>
+        <w:trPr>
+          <w:trHeight w:val="635"/>
+        </w:trPr>
+        <w:tc>
+          <w:tcPr>
+            <w:tcW w:w="1942" w:type="dxa"/>
+          </w:tcPr>
+          <w:p>
+            <w:pPr>
+              <w:spacing w:line="360" w:lineRule="auto"/>
+              <w:rPr>
+                <w:rFonts w:ascii="Times New Roman" w:hAnsi="Times New Roman" w:cs="Times New Roman"/>
+                <w:sz w:val="24"/>
+                <w:szCs w:val="24"/>
+              </w:rPr>
+            </w:pPr>
+            <w:r>
+              <w:rPr>
+                <w:rFonts w:ascii="Times New Roman" w:hAnsi="Times New Roman" w:cs="Times New Roman"/>
+                <w:sz w:val="24"/>
+                <w:szCs w:val="24"/>
+              </w:rPr>
+              <w:t>As a</w:t>
+            </w:r>
+          </w:p>
+        </w:tc>
+        <w:tc>
+          <w:tcPr>
+            <w:tcW w:w="5717" w:type="dxa"/>
+            <w:gridSpan w:val="4"/>
+          </w:tcPr>
+          <w:p>
+            <w:pPr>
+              <w:spacing w:line="360" w:lineRule="auto"/>
+              <w:rPr>
+                <w:rFonts w:ascii="Times New Roman" w:hAnsi="Times New Roman" w:cs="Times New Roman"/>
+                <w:sz w:val="24"/>
+                <w:szCs w:val="24"/>
+              </w:rPr>
+            </w:pPr>
+            <w:r>
+              <w:rPr>
+                <w:rFonts w:ascii="Times New Roman" w:hAnsi="Times New Roman" w:cs="Times New Roman"/>
+                <w:sz w:val="24"/>
+                <w:szCs w:val="24"/>
+              </w:rPr>
+              <w:t>Developer</w:t>
+            </w:r>
+          </w:p>
+        </w:tc>
+      </w:tr>
+      <w:tr>
+        <w:trPr>
+          <w:trHeight w:val="329"/>
+        </w:trPr>
+        <w:tc>
+          <w:tcPr>
+            <w:tcW w:w="1942" w:type="dxa"/>
+          </w:tcPr>
+          <w:p>
+            <w:pPr>
+              <w:spacing w:line="360" w:lineRule="auto"/>
+              <w:rPr>
+                <w:rFonts w:ascii="Times New Roman" w:hAnsi="Times New Roman" w:cs="Times New Roman"/>
+                <w:sz w:val="24"/>
+                <w:szCs w:val="24"/>
+                <w:lang w:eastAsia="zh-CN"/>
+              </w:rPr>
+            </w:pPr>
+            <w:r>
+              <w:rPr>
+                <w:rFonts w:ascii="Times New Roman" w:hAnsi="Times New Roman" w:cs="Times New Roman"/>
+                <w:sz w:val="24"/>
+                <w:szCs w:val="24"/>
+              </w:rPr>
+              <w:t xml:space="preserve">I want </w:t>
+            </w:r>
+          </w:p>
+        </w:tc>
+        <w:tc>
+          <w:tcPr>
+            <w:tcW w:w="5717" w:type="dxa"/>
+            <w:gridSpan w:val="4"/>
+          </w:tcPr>
+          <w:p>
+            <w:pPr>
+              <w:spacing w:line="360" w:lineRule="auto"/>
+              <w:rPr>
+                <w:rFonts w:ascii="Times New Roman" w:hAnsi="Times New Roman" w:cs="Times New Roman"/>
+                <w:sz w:val="24"/>
+                <w:szCs w:val="24"/>
+                <w:lang w:eastAsia="zh-CN"/>
+              </w:rPr>
+            </w:pPr>
+            <w:r>
+              <w:rPr>
+                <w:rFonts w:ascii="Times New Roman" w:hAnsi="Times New Roman" w:cs="Times New Roman"/>
+                <w:sz w:val="24"/>
+                <w:szCs w:val="24"/>
+                <w:lang w:eastAsia="zh-CN"/>
+              </w:rPr>
+              <w:t>To find the location along with route while user touch on the location list.</w:t>
+            </w:r>
+          </w:p>
+        </w:tc>
+      </w:tr>
+      <w:tr>
+        <w:trPr>
+          <w:trHeight w:val="320"/>
+        </w:trPr>
+        <w:tc>
+          <w:tcPr>
+            <w:tcW w:w="1942" w:type="dxa"/>
+          </w:tcPr>
+          <w:p>
+            <w:pPr>
+              <w:spacing w:line="360" w:lineRule="auto"/>
+              <w:rPr>
+                <w:rFonts w:ascii="Times New Roman" w:hAnsi="Times New Roman" w:cs="Times New Roman"/>
+                <w:sz w:val="24"/>
+                <w:szCs w:val="24"/>
+              </w:rPr>
+            </w:pPr>
+            <w:r>
+              <w:rPr>
+                <w:rFonts w:ascii="Times New Roman" w:hAnsi="Times New Roman" w:cs="Times New Roman"/>
+                <w:sz w:val="24"/>
+                <w:szCs w:val="24"/>
+              </w:rPr>
+              <w:t>So that</w:t>
+            </w:r>
+          </w:p>
+        </w:tc>
+        <w:tc>
+          <w:tcPr>
+            <w:tcW w:w="5717" w:type="dxa"/>
+            <w:gridSpan w:val="4"/>
+          </w:tcPr>
+          <w:p>
+            <w:pPr>
+              <w:spacing w:line="360" w:lineRule="auto"/>
+              <w:rPr>
+                <w:rFonts w:ascii="Times New Roman" w:hAnsi="Times New Roman" w:cs="Times New Roman"/>
+                <w:sz w:val="24"/>
+                <w:szCs w:val="24"/>
+                <w:lang w:eastAsia="zh-CN"/>
+              </w:rPr>
+            </w:pPr>
+            <w:r>
+              <w:rPr>
+                <w:rFonts w:ascii="Times New Roman" w:hAnsi="Times New Roman" w:cs="Times New Roman"/>
+                <w:sz w:val="24"/>
+                <w:szCs w:val="24"/>
+                <w:lang w:eastAsia="zh-CN"/>
+              </w:rPr>
+              <w:t>User finds the location how and where to go.</w:t>
+            </w:r>
+          </w:p>
+        </w:tc>
+      </w:tr>
+      <w:tr>
+        <w:trPr>
+          <w:trHeight w:val="59"/>
+        </w:trPr>
+        <w:tc>
+          <w:tcPr>
+            <w:tcW w:w="7659" w:type="dxa"/>
+            <w:gridSpan w:val="5"/>
+          </w:tcPr>
+          <w:p>
+            <w:pPr>
+              <w:spacing w:line="360" w:lineRule="auto"/>
+              <w:rPr>
+                <w:rFonts w:ascii="Times New Roman" w:hAnsi="Times New Roman" w:cs="Times New Roman"/>
+                <w:sz w:val="24"/>
+                <w:szCs w:val="24"/>
+              </w:rPr>
+            </w:pPr>
+            <w:r>
+              <w:rPr>
+                <w:rFonts w:ascii="Times New Roman" w:hAnsi="Times New Roman" w:cs="Times New Roman"/>
+                <w:b/>
+                <w:sz w:val="24"/>
+                <w:szCs w:val="24"/>
+              </w:rPr>
+              <w:t>Acceptance Criteria</w:t>
+            </w:r>
+          </w:p>
+        </w:tc>
+      </w:tr>
+    </w:tbl>
+    <w:p>
+      <w:pPr>
+        <w:spacing w:line="360" w:lineRule="auto"/>
+        <w:rPr>
+          <w:rFonts w:ascii="Times New Roman" w:hAnsi="Times New Roman" w:cs="Times New Roman"/>
+          <w:b/>
+          <w:sz w:val="24"/>
+          <w:szCs w:val="24"/>
+        </w:rPr>
+      </w:pPr>
+    </w:p>
+    <w:p>
+      <w:pPr>
+        <w:spacing w:line="360" w:lineRule="auto"/>
+        <w:rPr>
+          <w:rFonts w:ascii="Times New Roman" w:hAnsi="Times New Roman" w:cs="Times New Roman"/>
+          <w:sz w:val="24"/>
+          <w:szCs w:val="24"/>
+        </w:rPr>
+      </w:pPr>
+    </w:p>
+    <w:p>
+      <w:pPr>
+        <w:spacing w:line="360" w:lineRule="auto"/>
+        <w:rPr>
+          <w:rFonts w:ascii="Times New Roman" w:hAnsi="Times New Roman" w:cs="Times New Roman"/>
+          <w:sz w:val="24"/>
+          <w:szCs w:val="24"/>
+        </w:rPr>
+      </w:pPr>
+    </w:p>
+    <w:p>
+      <w:pPr>
+        <w:spacing w:line="360" w:lineRule="auto"/>
+        <w:rPr>
+          <w:rFonts w:ascii="Times New Roman" w:hAnsi="Times New Roman" w:cs="Times New Roman"/>
+          <w:sz w:val="24"/>
+          <w:szCs w:val="24"/>
+        </w:rPr>
+      </w:pPr>
+    </w:p>
+    <w:p>
+      <w:pPr>
+        <w:spacing w:line="360" w:lineRule="auto"/>
+        <w:rPr>
+          <w:rFonts w:ascii="Times New Roman" w:hAnsi="Times New Roman" w:cs="Times New Roman"/>
+          <w:sz w:val="24"/>
+          <w:szCs w:val="24"/>
+        </w:rPr>
+      </w:pPr>
+    </w:p>
+    <w:p>
+      <w:pPr>
+        <w:spacing w:line="360" w:lineRule="auto"/>
+        <w:rPr>
+          <w:rFonts w:ascii="Times New Roman" w:hAnsi="Times New Roman" w:cs="Times New Roman"/>
+          <w:sz w:val="24"/>
+          <w:szCs w:val="24"/>
+        </w:rPr>
+      </w:pPr>
+    </w:p>
+    <w:p>
+      <w:pPr>
+        <w:spacing w:line="360" w:lineRule="auto"/>
+        <w:rPr>
+          <w:rFonts w:ascii="Times New Roman" w:hAnsi="Times New Roman" w:cs="Times New Roman"/>
+          <w:sz w:val="24"/>
+          <w:szCs w:val="24"/>
+        </w:rPr>
+      </w:pPr>
+    </w:p>
+    <w:p>
+      <w:pPr>
+        <w:spacing w:line="360" w:lineRule="auto"/>
+        <w:rPr>
+          <w:rFonts w:ascii="Times New Roman" w:hAnsi="Times New Roman" w:cs="Times New Roman"/>
+          <w:sz w:val="24"/>
+          <w:szCs w:val="24"/>
+        </w:rPr>
+      </w:pPr>
+    </w:p>
+    <w:p>
+      <w:pPr>
+        <w:spacing w:line="360" w:lineRule="auto"/>
+        <w:rPr>
+          <w:rFonts w:ascii="Times New Roman" w:hAnsi="Times New Roman" w:cs="Times New Roman"/>
+          <w:sz w:val="24"/>
+          <w:szCs w:val="24"/>
+        </w:rPr>
+      </w:pPr>
+    </w:p>
+    <w:p>
+      <w:pPr>
+        <w:spacing w:line="360" w:lineRule="auto"/>
+        <w:rPr>
+          <w:rFonts w:ascii="Times New Roman" w:hAnsi="Times New Roman" w:cs="Times New Roman"/>
+          <w:sz w:val="24"/>
+          <w:szCs w:val="24"/>
+        </w:rPr>
+      </w:pPr>
+    </w:p>
+    <w:p>
+      <w:pPr>
+        <w:spacing w:line="360" w:lineRule="auto"/>
+        <w:rPr>
+          <w:rFonts w:ascii="Times New Roman" w:hAnsi="Times New Roman" w:cs="Times New Roman"/>
+          <w:b/>
+          <w:sz w:val="24"/>
+          <w:szCs w:val="24"/>
+        </w:rPr>
+      </w:pPr>
+      <w:r>
+        <w:rPr>
+          <w:rFonts w:ascii="Times New Roman" w:hAnsi="Times New Roman" w:cs="Times New Roman"/>
+          <w:b/>
+          <w:sz w:val="24"/>
+          <w:szCs w:val="24"/>
+        </w:rPr>
+        <w:t>Story</w:t>
+      </w:r>
+      <w:r>
+        <w:rPr>
+          <w:rFonts w:ascii="Times New Roman" w:hAnsi="Times New Roman" w:cs="Times New Roman"/>
+          <w:b/>
+          <w:sz w:val="24"/>
+          <w:szCs w:val="24"/>
+        </w:rPr>
+        <w:t xml:space="preserve"> 12</w:t>
+      </w:r>
+    </w:p>
+    <w:tbl>
+      <w:tblPr>
+        <w:tblpPr w:leftFromText="180" w:rightFromText="180" w:vertAnchor="page" w:horzAnchor="margin" w:tblpY="7906"/>
+        <w:tblW w:w="7659" w:type="dxa"/>
+        <w:tblBorders>
+          <w:top w:val="single" w:sz="4" w:space="0" w:color="000000"/>
+          <w:left w:val="single" w:sz="4" w:space="0" w:color="000000"/>
+          <w:bottom w:val="single" w:sz="4" w:space="0" w:color="000000"/>
+          <w:right w:val="single" w:sz="4" w:space="0" w:color="000000"/>
+          <w:insideH w:val="single" w:sz="4" w:space="0" w:color="000000"/>
+          <w:insideV w:val="single" w:sz="4" w:space="0" w:color="000000"/>
+        </w:tblBorders>
+        <w:tblLook w:val="04A0" w:firstRow="1" w:lastRow="0" w:firstColumn="1" w:lastColumn="0" w:noHBand="0" w:noVBand="1"/>
+      </w:tblPr>
+      <w:tblGrid>
+        <w:gridCol w:w="1942"/>
+        <w:gridCol w:w="55"/>
+        <w:gridCol w:w="1874"/>
+        <w:gridCol w:w="1912"/>
+        <w:gridCol w:w="1876"/>
+      </w:tblGrid>
+      <w:tr>
+        <w:trPr>
+          <w:trHeight w:val="214"/>
+        </w:trPr>
+        <w:tc>
+          <w:tcPr>
+            <w:tcW w:w="7659" w:type="dxa"/>
+            <w:gridSpan w:val="5"/>
+          </w:tcPr>
+          <w:p>
+            <w:pPr>
+              <w:spacing w:line="360" w:lineRule="auto"/>
+              <w:rPr>
+                <w:rFonts w:ascii="Times New Roman" w:hAnsi="Times New Roman" w:cs="Times New Roman"/>
+                <w:sz w:val="24"/>
+                <w:szCs w:val="24"/>
+              </w:rPr>
+            </w:pPr>
+            <w:r>
+              <w:rPr>
+                <w:rFonts w:ascii="Times New Roman" w:hAnsi="Times New Roman" w:cs="Times New Roman"/>
+                <w:b/>
+                <w:sz w:val="24"/>
+                <w:szCs w:val="24"/>
+              </w:rPr>
+              <w:t>Story Name</w:t>
+            </w:r>
+            <w:r>
+              <w:rPr>
+                <w:rFonts w:ascii="Times New Roman" w:hAnsi="Times New Roman" w:cs="Times New Roman"/>
+                <w:b/>
+                <w:sz w:val="24"/>
+                <w:szCs w:val="24"/>
+              </w:rPr>
+              <w:t>:  Show the location along with route from the list of location</w:t>
+            </w:r>
+          </w:p>
+        </w:tc>
+      </w:tr>
+      <w:tr>
+        <w:trPr>
+          <w:trHeight w:val="124"/>
+        </w:trPr>
+        <w:tc>
+          <w:tcPr>
+            <w:tcW w:w="1997" w:type="dxa"/>
+            <w:gridSpan w:val="2"/>
+          </w:tcPr>
+          <w:p>
+            <w:pPr>
+              <w:tabs>
+                <w:tab w:val="left" w:pos="6262"/>
+              </w:tabs>
+              <w:spacing w:line="360" w:lineRule="auto"/>
+              <w:rPr>
+                <w:rFonts w:ascii="Times New Roman" w:hAnsi="Times New Roman" w:cs="Times New Roman"/>
+                <w:sz w:val="24"/>
+                <w:szCs w:val="24"/>
+              </w:rPr>
+            </w:pPr>
+            <w:r>
+              <w:rPr>
+                <w:rFonts w:ascii="Times New Roman" w:hAnsi="Times New Roman" w:cs="Times New Roman"/>
+                <w:b/>
+                <w:sz w:val="24"/>
+                <w:szCs w:val="24"/>
+              </w:rPr>
+              <w:t>Estimation</w:t>
+            </w:r>
+          </w:p>
+        </w:tc>
+        <w:tc>
+          <w:tcPr>
+            <w:tcW w:w="1874" w:type="dxa"/>
+          </w:tcPr>
+          <w:p>
+            <w:pPr>
+              <w:tabs>
+                <w:tab w:val="left" w:pos="6262"/>
+              </w:tabs>
+              <w:spacing w:line="360" w:lineRule="auto"/>
+              <w:rPr>
+                <w:rFonts w:ascii="Times New Roman" w:hAnsi="Times New Roman" w:cs="Times New Roman"/>
+                <w:sz w:val="24"/>
+                <w:szCs w:val="24"/>
+                <w:lang w:eastAsia="zh-CN"/>
+              </w:rPr>
+            </w:pPr>
+            <w:r>
+              <w:rPr>
+                <w:rFonts w:ascii="Times New Roman" w:hAnsi="Times New Roman" w:cs="Times New Roman"/>
+                <w:sz w:val="24"/>
+                <w:szCs w:val="24"/>
+                <w:lang w:eastAsia="zh-CN"/>
+              </w:rPr>
+              <w:t>1 day</w:t>
+            </w:r>
+          </w:p>
+        </w:tc>
+        <w:tc>
+          <w:tcPr>
+            <w:tcW w:w="1912" w:type="dxa"/>
+          </w:tcPr>
+          <w:p>
+            <w:pPr>
+              <w:tabs>
+                <w:tab w:val="left" w:pos="6262"/>
+              </w:tabs>
+              <w:spacing w:line="360" w:lineRule="auto"/>
+              <w:rPr>
+                <w:rFonts w:ascii="Times New Roman" w:hAnsi="Times New Roman" w:cs="Times New Roman"/>
+                <w:b/>
+                <w:sz w:val="24"/>
+                <w:szCs w:val="24"/>
+                <w:lang w:eastAsia="zh-CN"/>
+              </w:rPr>
+            </w:pPr>
+            <w:r>
+              <w:rPr>
+                <w:rFonts w:ascii="Times New Roman" w:hAnsi="Times New Roman" w:cs="Times New Roman"/>
+                <w:b/>
+                <w:sz w:val="24"/>
+                <w:szCs w:val="24"/>
+                <w:lang w:eastAsia="zh-CN"/>
+              </w:rPr>
+              <w:t>Priority</w:t>
+            </w:r>
+          </w:p>
+        </w:tc>
+        <w:tc>
+          <w:tcPr>
+            <w:tcW w:w="1876" w:type="dxa"/>
+          </w:tcPr>
+          <w:p>
+            <w:pPr>
+              <w:tabs>
+                <w:tab w:val="left" w:pos="6262"/>
+              </w:tabs>
+              <w:spacing w:line="360" w:lineRule="auto"/>
+              <w:rPr>
+                <w:rFonts w:ascii="Times New Roman" w:hAnsi="Times New Roman" w:cs="Times New Roman"/>
+                <w:sz w:val="24"/>
+                <w:szCs w:val="24"/>
+                <w:lang w:eastAsia="zh-CN"/>
+              </w:rPr>
+            </w:pPr>
+            <w:r>
+              <w:rPr>
+                <w:rFonts w:ascii="Times New Roman" w:hAnsi="Times New Roman" w:cs="Times New Roman"/>
+                <w:sz w:val="24"/>
+                <w:szCs w:val="24"/>
+                <w:lang w:eastAsia="zh-CN"/>
+              </w:rPr>
+              <w:t>High</w:t>
+            </w:r>
+          </w:p>
+        </w:tc>
+      </w:tr>
+      <w:tr>
+        <w:trPr>
+          <w:trHeight w:val="320"/>
+        </w:trPr>
+        <w:tc>
+          <w:tcPr>
+            <w:tcW w:w="7659" w:type="dxa"/>
+            <w:gridSpan w:val="5"/>
+          </w:tcPr>
+          <w:p>
+            <w:pPr>
+              <w:spacing w:line="360" w:lineRule="auto"/>
+              <w:rPr>
+                <w:rFonts w:ascii="Times New Roman" w:hAnsi="Times New Roman" w:cs="Times New Roman"/>
+                <w:b/>
+                <w:sz w:val="24"/>
+                <w:szCs w:val="24"/>
+              </w:rPr>
+            </w:pPr>
+            <w:r>
+              <w:rPr>
+                <w:rFonts w:ascii="Times New Roman" w:hAnsi="Times New Roman" w:cs="Times New Roman"/>
+                <w:b/>
+                <w:sz w:val="24"/>
+                <w:szCs w:val="24"/>
+              </w:rPr>
+              <w:t>Story Description</w:t>
+            </w:r>
+          </w:p>
+        </w:tc>
+      </w:tr>
+      <w:tr>
+        <w:trPr>
+          <w:trHeight w:val="635"/>
+        </w:trPr>
+        <w:tc>
+          <w:tcPr>
+            <w:tcW w:w="1942" w:type="dxa"/>
+          </w:tcPr>
+          <w:p>
+            <w:pPr>
+              <w:spacing w:line="360" w:lineRule="auto"/>
+              <w:rPr>
+                <w:rFonts w:ascii="Times New Roman" w:hAnsi="Times New Roman" w:cs="Times New Roman"/>
+                <w:sz w:val="24"/>
+                <w:szCs w:val="24"/>
+              </w:rPr>
+            </w:pPr>
+            <w:r>
+              <w:rPr>
+                <w:rFonts w:ascii="Times New Roman" w:hAnsi="Times New Roman" w:cs="Times New Roman"/>
+                <w:sz w:val="24"/>
+                <w:szCs w:val="24"/>
+              </w:rPr>
+              <w:t>As a</w:t>
+            </w:r>
+          </w:p>
+        </w:tc>
+        <w:tc>
+          <w:tcPr>
+            <w:tcW w:w="5717" w:type="dxa"/>
+            <w:gridSpan w:val="4"/>
+          </w:tcPr>
+          <w:p>
+            <w:pPr>
+              <w:spacing w:line="360" w:lineRule="auto"/>
+              <w:rPr>
+                <w:rFonts w:ascii="Times New Roman" w:hAnsi="Times New Roman" w:cs="Times New Roman"/>
+                <w:sz w:val="24"/>
+                <w:szCs w:val="24"/>
+              </w:rPr>
+            </w:pPr>
+            <w:r>
+              <w:rPr>
+                <w:rFonts w:ascii="Times New Roman" w:hAnsi="Times New Roman" w:cs="Times New Roman"/>
+                <w:sz w:val="24"/>
+                <w:szCs w:val="24"/>
+              </w:rPr>
+              <w:t>Developer</w:t>
+            </w:r>
+          </w:p>
+        </w:tc>
+      </w:tr>
+      <w:tr>
+        <w:trPr>
+          <w:trHeight w:val="329"/>
+        </w:trPr>
+        <w:tc>
+          <w:tcPr>
+            <w:tcW w:w="1942" w:type="dxa"/>
+          </w:tcPr>
+          <w:p>
+            <w:pPr>
+              <w:spacing w:line="360" w:lineRule="auto"/>
+              <w:rPr>
+                <w:rFonts w:ascii="Times New Roman" w:hAnsi="Times New Roman" w:cs="Times New Roman"/>
+                <w:sz w:val="24"/>
+                <w:szCs w:val="24"/>
+                <w:lang w:eastAsia="zh-CN"/>
+              </w:rPr>
+            </w:pPr>
+            <w:r>
+              <w:rPr>
+                <w:rFonts w:ascii="Times New Roman" w:hAnsi="Times New Roman" w:cs="Times New Roman"/>
+                <w:sz w:val="24"/>
+                <w:szCs w:val="24"/>
+              </w:rPr>
+              <w:t xml:space="preserve">I want </w:t>
+            </w:r>
+          </w:p>
+        </w:tc>
+        <w:tc>
+          <w:tcPr>
+            <w:tcW w:w="5717" w:type="dxa"/>
+            <w:gridSpan w:val="4"/>
+          </w:tcPr>
+          <w:p>
+            <w:pPr>
+              <w:spacing w:line="360" w:lineRule="auto"/>
+              <w:rPr>
+                <w:rFonts w:ascii="Times New Roman" w:hAnsi="Times New Roman" w:cs="Times New Roman"/>
+                <w:sz w:val="24"/>
+                <w:szCs w:val="24"/>
+                <w:lang w:eastAsia="zh-CN"/>
+              </w:rPr>
+            </w:pPr>
+            <w:r>
+              <w:rPr>
+                <w:rFonts w:ascii="Times New Roman" w:hAnsi="Times New Roman" w:cs="Times New Roman"/>
+                <w:sz w:val="24"/>
+                <w:szCs w:val="24"/>
+                <w:lang w:eastAsia="zh-CN"/>
+              </w:rPr>
+              <w:t>To find the location along with route while user touch on the location list.</w:t>
+            </w:r>
+          </w:p>
+        </w:tc>
+      </w:tr>
+      <w:tr>
+        <w:trPr>
+          <w:trHeight w:val="320"/>
+        </w:trPr>
+        <w:tc>
+          <w:tcPr>
+            <w:tcW w:w="1942" w:type="dxa"/>
+          </w:tcPr>
+          <w:p>
+            <w:pPr>
+              <w:spacing w:line="360" w:lineRule="auto"/>
+              <w:rPr>
+                <w:rFonts w:ascii="Times New Roman" w:hAnsi="Times New Roman" w:cs="Times New Roman"/>
+                <w:sz w:val="24"/>
+                <w:szCs w:val="24"/>
+              </w:rPr>
+            </w:pPr>
+            <w:r>
+              <w:rPr>
+                <w:rFonts w:ascii="Times New Roman" w:hAnsi="Times New Roman" w:cs="Times New Roman"/>
+                <w:sz w:val="24"/>
+                <w:szCs w:val="24"/>
+              </w:rPr>
+              <w:t>So that</w:t>
+            </w:r>
+          </w:p>
+        </w:tc>
+        <w:tc>
+          <w:tcPr>
+            <w:tcW w:w="5717" w:type="dxa"/>
+            <w:gridSpan w:val="4"/>
+          </w:tcPr>
+          <w:p>
+            <w:pPr>
+              <w:spacing w:line="360" w:lineRule="auto"/>
+              <w:rPr>
+                <w:rFonts w:ascii="Times New Roman" w:hAnsi="Times New Roman" w:cs="Times New Roman"/>
+                <w:sz w:val="24"/>
+                <w:szCs w:val="24"/>
+                <w:lang w:eastAsia="zh-CN"/>
+              </w:rPr>
+            </w:pPr>
+            <w:r>
+              <w:rPr>
+                <w:rFonts w:ascii="Times New Roman" w:hAnsi="Times New Roman" w:cs="Times New Roman"/>
+                <w:sz w:val="24"/>
+                <w:szCs w:val="24"/>
+                <w:lang w:eastAsia="zh-CN"/>
+              </w:rPr>
+              <w:t>User finds the location how and where to go.</w:t>
+            </w:r>
+          </w:p>
+        </w:tc>
+      </w:tr>
+      <w:tr>
+        <w:trPr>
+          <w:trHeight w:val="59"/>
+        </w:trPr>
+        <w:tc>
+          <w:tcPr>
+            <w:tcW w:w="7659" w:type="dxa"/>
+            <w:gridSpan w:val="5"/>
+          </w:tcPr>
+          <w:p>
+            <w:pPr>
+              <w:spacing w:line="360" w:lineRule="auto"/>
+              <w:rPr>
+                <w:rFonts w:ascii="Times New Roman" w:hAnsi="Times New Roman" w:cs="Times New Roman"/>
+                <w:sz w:val="24"/>
+                <w:szCs w:val="24"/>
+              </w:rPr>
+            </w:pPr>
+            <w:r>
+              <w:rPr>
+                <w:rFonts w:ascii="Times New Roman" w:hAnsi="Times New Roman" w:cs="Times New Roman"/>
+                <w:b/>
+                <w:sz w:val="24"/>
+                <w:szCs w:val="24"/>
+              </w:rPr>
+              <w:t>Acceptance Criteria</w:t>
+            </w:r>
+          </w:p>
+        </w:tc>
+      </w:tr>
+    </w:tbl>
+    <w:p>
+      <w:pPr>
+        <w:spacing w:line="360" w:lineRule="auto"/>
+        <w:rPr>
+          <w:rFonts w:ascii="Times New Roman" w:hAnsi="Times New Roman" w:cs="Times New Roman"/>
+          <w:b/>
+          <w:sz w:val="24"/>
+          <w:szCs w:val="24"/>
+        </w:rPr>
+      </w:pPr>
+    </w:p>
+    <w:p>
+      <w:pPr>
+        <w:spacing w:line="360" w:lineRule="auto"/>
+        <w:rPr>
+          <w:rFonts w:ascii="Times New Roman" w:hAnsi="Times New Roman" w:cs="Times New Roman"/>
+          <w:sz w:val="24"/>
+          <w:szCs w:val="24"/>
+        </w:rPr>
+      </w:pPr>
+    </w:p>
+    <w:p>
+      <w:pPr>
+        <w:spacing w:line="360" w:lineRule="auto"/>
+        <w:rPr>
+          <w:rFonts w:ascii="Times New Roman" w:hAnsi="Times New Roman" w:cs="Times New Roman"/>
+          <w:sz w:val="24"/>
+          <w:szCs w:val="24"/>
+        </w:rPr>
+      </w:pPr>
+    </w:p>
+    <w:p>
+      <w:pPr>
+        <w:spacing w:line="360" w:lineRule="auto"/>
+        <w:rPr>
+          <w:rFonts w:ascii="Times New Roman" w:hAnsi="Times New Roman" w:cs="Times New Roman"/>
+          <w:sz w:val="24"/>
+          <w:szCs w:val="24"/>
+        </w:rPr>
+      </w:pPr>
+    </w:p>
+    <w:p>
+      <w:pPr>
+        <w:spacing w:line="360" w:lineRule="auto"/>
+        <w:rPr>
+          <w:rFonts w:ascii="Times New Roman" w:hAnsi="Times New Roman" w:cs="Times New Roman"/>
+          <w:sz w:val="24"/>
+          <w:szCs w:val="24"/>
+        </w:rPr>
+      </w:pPr>
+    </w:p>
+    <w:p>
+      <w:pPr>
+        <w:spacing w:line="360" w:lineRule="auto"/>
+        <w:rPr>
+          <w:rFonts w:ascii="Times New Roman" w:hAnsi="Times New Roman" w:cs="Times New Roman"/>
+          <w:sz w:val="24"/>
+          <w:szCs w:val="24"/>
+        </w:rPr>
+      </w:pPr>
+    </w:p>
+    <w:p>
+      <w:pPr>
+        <w:spacing w:line="360" w:lineRule="auto"/>
+        <w:rPr>
+          <w:rFonts w:ascii="Times New Roman" w:hAnsi="Times New Roman" w:cs="Times New Roman"/>
+          <w:sz w:val="24"/>
+          <w:szCs w:val="24"/>
+        </w:rPr>
+      </w:pPr>
+    </w:p>
+    <w:p>
+      <w:pPr>
+        <w:spacing w:line="360" w:lineRule="auto"/>
+        <w:rPr>
+          <w:rFonts w:ascii="Times New Roman" w:hAnsi="Times New Roman" w:cs="Times New Roman"/>
+          <w:sz w:val="24"/>
+          <w:szCs w:val="24"/>
+        </w:rPr>
+      </w:pPr>
+    </w:p>
+    <w:p>
+      <w:pPr>
+        <w:spacing w:line="360" w:lineRule="auto"/>
+        <w:rPr>
+          <w:rFonts w:ascii="Times New Roman" w:hAnsi="Times New Roman" w:cs="Times New Roman"/>
+          <w:sz w:val="24"/>
+          <w:szCs w:val="24"/>
+        </w:rPr>
+      </w:pPr>
+    </w:p>
+    <w:p>
+      <w:pPr>
+        <w:spacing w:line="360" w:lineRule="auto"/>
+        <w:rPr>
+          <w:rFonts w:ascii="Times New Roman" w:hAnsi="Times New Roman" w:cs="Times New Roman"/>
+          <w:sz w:val="24"/>
+          <w:szCs w:val="24"/>
+        </w:rPr>
+      </w:pPr>
+    </w:p>
+    <w:p>
+      <w:pPr>
+        <w:spacing w:line="360" w:lineRule="auto"/>
+        <w:rPr>
+          <w:rFonts w:ascii="Times New Roman" w:hAnsi="Times New Roman" w:cs="Times New Roman"/>
+          <w:sz w:val="24"/>
+          <w:szCs w:val="24"/>
+        </w:rPr>
+      </w:pPr>
+    </w:p>
+    <w:p>
+      <w:pPr>
+        <w:spacing w:line="360" w:lineRule="auto"/>
+        <w:rPr>
+          <w:rFonts w:ascii="Times New Roman" w:hAnsi="Times New Roman" w:cs="Times New Roman"/>
+          <w:sz w:val="24"/>
+          <w:szCs w:val="24"/>
+        </w:rPr>
+      </w:pPr>
+    </w:p>
+    <w:p>
+      <w:pPr>
+        <w:spacing w:line="360" w:lineRule="auto"/>
+        <w:rPr>
+          <w:rFonts w:ascii="Times New Roman" w:hAnsi="Times New Roman" w:cs="Times New Roman"/>
+          <w:b/>
+          <w:sz w:val="24"/>
+          <w:szCs w:val="24"/>
+        </w:rPr>
+      </w:pPr>
+      <w:r>
+        <w:rPr>
+          <w:rFonts w:ascii="Times New Roman" w:hAnsi="Times New Roman" w:cs="Times New Roman"/>
+          <w:b/>
+          <w:sz w:val="24"/>
+          <w:szCs w:val="24"/>
+        </w:rPr>
+        <w:t>Story</w:t>
+      </w:r>
+      <w:r>
+        <w:rPr>
+          <w:rFonts w:ascii="Times New Roman" w:hAnsi="Times New Roman" w:cs="Times New Roman"/>
+          <w:b/>
+          <w:sz w:val="24"/>
+          <w:szCs w:val="24"/>
+        </w:rPr>
+        <w:t xml:space="preserve"> 13</w:t>
+      </w:r>
+      <w:r>
+        <w:rPr>
+          <w:rFonts w:ascii="Times New Roman" w:hAnsi="Times New Roman" w:cs="Times New Roman"/>
+          <w:b/>
+          <w:sz w:val="24"/>
+          <w:szCs w:val="24"/>
+        </w:rPr>
+        <w:t>.</w:t>
+      </w:r>
+    </w:p>
+    <w:tbl>
+      <w:tblPr>
+        <w:tblpPr w:leftFromText="180" w:rightFromText="180" w:vertAnchor="page" w:horzAnchor="margin" w:tblpY="2116"/>
+        <w:tblW w:w="7659" w:type="dxa"/>
+        <w:tblBorders>
+          <w:top w:val="single" w:sz="4" w:space="0" w:color="000000"/>
+          <w:left w:val="single" w:sz="4" w:space="0" w:color="000000"/>
+          <w:bottom w:val="single" w:sz="4" w:space="0" w:color="000000"/>
+          <w:right w:val="single" w:sz="4" w:space="0" w:color="000000"/>
+          <w:insideH w:val="single" w:sz="4" w:space="0" w:color="000000"/>
+          <w:insideV w:val="single" w:sz="4" w:space="0" w:color="000000"/>
+        </w:tblBorders>
+        <w:tblLook w:val="04A0" w:firstRow="1" w:lastRow="0" w:firstColumn="1" w:lastColumn="0" w:noHBand="0" w:noVBand="1"/>
+      </w:tblPr>
+      <w:tblGrid>
+        <w:gridCol w:w="1942"/>
+        <w:gridCol w:w="55"/>
+        <w:gridCol w:w="1874"/>
+        <w:gridCol w:w="1912"/>
+        <w:gridCol w:w="1876"/>
+      </w:tblGrid>
+      <w:tr>
+        <w:trPr>
+          <w:trHeight w:val="214"/>
+        </w:trPr>
+        <w:tc>
+          <w:tcPr>
+            <w:tcW w:w="7659" w:type="dxa"/>
+            <w:gridSpan w:val="5"/>
+          </w:tcPr>
+          <w:p>
+            <w:pPr>
+              <w:spacing w:line="360" w:lineRule="auto"/>
+              <w:rPr>
+                <w:rFonts w:ascii="Times New Roman" w:hAnsi="Times New Roman" w:cs="Times New Roman"/>
+                <w:sz w:val="24"/>
+                <w:szCs w:val="24"/>
+              </w:rPr>
+            </w:pPr>
+            <w:r>
+              <w:rPr>
+                <w:rFonts w:ascii="Times New Roman" w:hAnsi="Times New Roman" w:cs="Times New Roman"/>
+                <w:b/>
+                <w:sz w:val="24"/>
+                <w:szCs w:val="24"/>
+              </w:rPr>
+              <w:t>Story Name</w:t>
+            </w:r>
+            <w:r>
+              <w:rPr>
+                <w:rFonts w:ascii="Times New Roman" w:hAnsi="Times New Roman" w:cs="Times New Roman"/>
+                <w:b/>
+                <w:sz w:val="24"/>
+                <w:szCs w:val="24"/>
+              </w:rPr>
+              <w:t>: Write Project purpose</w:t>
+            </w:r>
+            <w:r>
+              <w:rPr>
+                <w:rFonts w:ascii="Times New Roman" w:hAnsi="Times New Roman" w:cs="Times New Roman"/>
+                <w:b/>
+                <w:sz w:val="24"/>
+                <w:szCs w:val="24"/>
+              </w:rPr>
+              <w:t xml:space="preserve">, Objectives and </w:t>
+            </w:r>
+            <w:r>
+              <w:rPr>
+                <w:rFonts w:ascii="Times New Roman" w:hAnsi="Times New Roman" w:cs="Times New Roman"/>
+                <w:b/>
+                <w:sz w:val="24"/>
+                <w:szCs w:val="24"/>
+              </w:rPr>
+              <w:t>Goal in</w:t>
+            </w:r>
+            <w:r>
+              <w:rPr>
+                <w:rFonts w:ascii="Times New Roman" w:hAnsi="Times New Roman" w:cs="Times New Roman"/>
+                <w:b/>
+                <w:sz w:val="24"/>
+                <w:szCs w:val="24"/>
+              </w:rPr>
+              <w:t xml:space="preserve"> Documentation</w:t>
+            </w:r>
+          </w:p>
+        </w:tc>
+      </w:tr>
+      <w:tr>
+        <w:trPr>
+          <w:trHeight w:val="124"/>
+        </w:trPr>
+        <w:tc>
+          <w:tcPr>
+            <w:tcW w:w="1997" w:type="dxa"/>
+            <w:gridSpan w:val="2"/>
+          </w:tcPr>
+          <w:p>
+            <w:pPr>
+              <w:tabs>
+                <w:tab w:val="left" w:pos="6262"/>
+              </w:tabs>
+              <w:spacing w:line="360" w:lineRule="auto"/>
+              <w:rPr>
+                <w:rFonts w:ascii="Times New Roman" w:hAnsi="Times New Roman" w:cs="Times New Roman"/>
+                <w:sz w:val="24"/>
+                <w:szCs w:val="24"/>
+              </w:rPr>
+            </w:pPr>
+            <w:r>
+              <w:rPr>
+                <w:rFonts w:ascii="Times New Roman" w:hAnsi="Times New Roman" w:cs="Times New Roman"/>
+                <w:b/>
+                <w:sz w:val="24"/>
+                <w:szCs w:val="24"/>
+              </w:rPr>
+              <w:t>Estimation</w:t>
+            </w:r>
+          </w:p>
+        </w:tc>
+        <w:tc>
+          <w:tcPr>
+            <w:tcW w:w="1874" w:type="dxa"/>
+          </w:tcPr>
+          <w:p>
+            <w:pPr>
+              <w:tabs>
+                <w:tab w:val="left" w:pos="6262"/>
+              </w:tabs>
+              <w:spacing w:line="360" w:lineRule="auto"/>
+              <w:rPr>
+                <w:rFonts w:ascii="Times New Roman" w:hAnsi="Times New Roman" w:cs="Times New Roman"/>
+                <w:sz w:val="24"/>
+                <w:szCs w:val="24"/>
+                <w:lang w:eastAsia="zh-CN"/>
+              </w:rPr>
+            </w:pPr>
+            <w:r>
+              <w:rPr>
+                <w:rFonts w:ascii="Times New Roman" w:hAnsi="Times New Roman" w:cs="Times New Roman"/>
+                <w:sz w:val="24"/>
+                <w:szCs w:val="24"/>
+                <w:lang w:eastAsia="zh-CN"/>
+              </w:rPr>
+              <w:t>2 hours</w:t>
+            </w:r>
+          </w:p>
+        </w:tc>
+        <w:tc>
+          <w:tcPr>
+            <w:tcW w:w="1912" w:type="dxa"/>
+          </w:tcPr>
+          <w:p>
+            <w:pPr>
+              <w:tabs>
+                <w:tab w:val="left" w:pos="6262"/>
+              </w:tabs>
+              <w:spacing w:line="360" w:lineRule="auto"/>
+              <w:rPr>
+                <w:rFonts w:ascii="Times New Roman" w:hAnsi="Times New Roman" w:cs="Times New Roman"/>
+                <w:b/>
+                <w:sz w:val="24"/>
+                <w:szCs w:val="24"/>
+                <w:lang w:eastAsia="zh-CN"/>
+              </w:rPr>
+            </w:pPr>
+            <w:r>
+              <w:rPr>
+                <w:rFonts w:ascii="Times New Roman" w:hAnsi="Times New Roman" w:cs="Times New Roman"/>
+                <w:b/>
+                <w:sz w:val="24"/>
+                <w:szCs w:val="24"/>
+                <w:lang w:eastAsia="zh-CN"/>
+              </w:rPr>
+              <w:t>Priority</w:t>
+            </w:r>
+          </w:p>
+        </w:tc>
+        <w:tc>
+          <w:tcPr>
+            <w:tcW w:w="1876" w:type="dxa"/>
+          </w:tcPr>
+          <w:p>
+            <w:pPr>
+              <w:tabs>
+                <w:tab w:val="left" w:pos="6262"/>
+              </w:tabs>
+              <w:spacing w:line="360" w:lineRule="auto"/>
+              <w:rPr>
+                <w:rFonts w:ascii="Times New Roman" w:hAnsi="Times New Roman" w:cs="Times New Roman"/>
+                <w:sz w:val="24"/>
+                <w:szCs w:val="24"/>
+                <w:lang w:eastAsia="zh-CN"/>
+              </w:rPr>
+            </w:pPr>
+            <w:r>
+              <w:rPr>
+                <w:rFonts w:ascii="Times New Roman" w:hAnsi="Times New Roman" w:cs="Times New Roman"/>
+                <w:sz w:val="24"/>
+                <w:szCs w:val="24"/>
+                <w:lang w:eastAsia="zh-CN"/>
+              </w:rPr>
+              <w:t>Medium</w:t>
+            </w:r>
+          </w:p>
+        </w:tc>
+      </w:tr>
+      <w:tr>
+        <w:trPr>
+          <w:trHeight w:val="320"/>
+        </w:trPr>
+        <w:tc>
+          <w:tcPr>
+            <w:tcW w:w="7659" w:type="dxa"/>
+            <w:gridSpan w:val="5"/>
+          </w:tcPr>
+          <w:p>
+            <w:pPr>
+              <w:spacing w:line="360" w:lineRule="auto"/>
+              <w:rPr>
+                <w:rFonts w:ascii="Times New Roman" w:hAnsi="Times New Roman" w:cs="Times New Roman"/>
+                <w:b/>
+                <w:sz w:val="24"/>
+                <w:szCs w:val="24"/>
+              </w:rPr>
+            </w:pPr>
+            <w:r>
+              <w:rPr>
+                <w:rFonts w:ascii="Times New Roman" w:hAnsi="Times New Roman" w:cs="Times New Roman"/>
+                <w:b/>
+                <w:sz w:val="24"/>
+                <w:szCs w:val="24"/>
+              </w:rPr>
+              <w:t>Story Description</w:t>
+            </w:r>
+          </w:p>
+        </w:tc>
+      </w:tr>
+      <w:tr>
+        <w:trPr>
+          <w:trHeight w:val="635"/>
+        </w:trPr>
+        <w:tc>
+          <w:tcPr>
+            <w:tcW w:w="1942" w:type="dxa"/>
+          </w:tcPr>
+          <w:p>
+            <w:pPr>
+              <w:spacing w:line="360" w:lineRule="auto"/>
+              <w:rPr>
+                <w:rFonts w:ascii="Times New Roman" w:hAnsi="Times New Roman" w:cs="Times New Roman"/>
+                <w:sz w:val="24"/>
+                <w:szCs w:val="24"/>
+              </w:rPr>
+            </w:pPr>
+            <w:r>
+              <w:rPr>
+                <w:rFonts w:ascii="Times New Roman" w:hAnsi="Times New Roman" w:cs="Times New Roman"/>
+                <w:sz w:val="24"/>
+                <w:szCs w:val="24"/>
+              </w:rPr>
+              <w:t>As a</w:t>
+            </w:r>
+          </w:p>
+        </w:tc>
+        <w:tc>
+          <w:tcPr>
+            <w:tcW w:w="5717" w:type="dxa"/>
+            <w:gridSpan w:val="4"/>
+          </w:tcPr>
+          <w:p>
+            <w:pPr>
+              <w:spacing w:line="360" w:lineRule="auto"/>
+              <w:rPr>
+                <w:rFonts w:ascii="Times New Roman" w:hAnsi="Times New Roman" w:cs="Times New Roman"/>
+                <w:sz w:val="24"/>
+                <w:szCs w:val="24"/>
+              </w:rPr>
+            </w:pPr>
+            <w:r>
+              <w:rPr>
+                <w:rFonts w:ascii="Times New Roman" w:hAnsi="Times New Roman" w:cs="Times New Roman"/>
+                <w:sz w:val="24"/>
+                <w:szCs w:val="24"/>
+              </w:rPr>
+              <w:t>Developer</w:t>
+            </w:r>
+          </w:p>
+        </w:tc>
+      </w:tr>
+      <w:tr>
+        <w:trPr>
+          <w:trHeight w:val="329"/>
+        </w:trPr>
+        <w:tc>
+          <w:tcPr>
+            <w:tcW w:w="1942" w:type="dxa"/>
+          </w:tcPr>
+          <w:p>
+            <w:pPr>
+              <w:spacing w:line="360" w:lineRule="auto"/>
+              <w:rPr>
+                <w:rFonts w:ascii="Times New Roman" w:hAnsi="Times New Roman" w:cs="Times New Roman"/>
+                <w:sz w:val="24"/>
+                <w:szCs w:val="24"/>
+                <w:lang w:eastAsia="zh-CN"/>
+              </w:rPr>
+            </w:pPr>
+            <w:r>
+              <w:rPr>
+                <w:rFonts w:ascii="Times New Roman" w:hAnsi="Times New Roman" w:cs="Times New Roman"/>
+                <w:sz w:val="24"/>
+                <w:szCs w:val="24"/>
+              </w:rPr>
+              <w:t xml:space="preserve">I want </w:t>
+            </w:r>
+          </w:p>
+        </w:tc>
+        <w:tc>
+          <w:tcPr>
+            <w:tcW w:w="5717" w:type="dxa"/>
+            <w:gridSpan w:val="4"/>
+          </w:tcPr>
+          <w:p>
+            <w:pPr>
+              <w:spacing w:line="360" w:lineRule="auto"/>
+              <w:rPr>
+                <w:rFonts w:ascii="Times New Roman" w:hAnsi="Times New Roman" w:cs="Times New Roman"/>
+                <w:sz w:val="24"/>
+                <w:szCs w:val="24"/>
+                <w:lang w:eastAsia="zh-CN"/>
+              </w:rPr>
+            </w:pPr>
+            <w:r>
+              <w:rPr>
+                <w:rFonts w:ascii="Times New Roman" w:hAnsi="Times New Roman" w:cs="Times New Roman"/>
+                <w:sz w:val="24"/>
+                <w:szCs w:val="24"/>
+                <w:lang w:eastAsia="zh-CN"/>
+              </w:rPr>
+              <w:t>To describe the purpose</w:t>
+            </w:r>
+            <w:r>
+              <w:rPr>
+                <w:rFonts w:ascii="Times New Roman" w:hAnsi="Times New Roman" w:cs="Times New Roman"/>
+                <w:sz w:val="24"/>
+                <w:szCs w:val="24"/>
+                <w:lang w:eastAsia="zh-CN"/>
+              </w:rPr>
+              <w:t xml:space="preserve"> and objectives</w:t>
+            </w:r>
+            <w:r>
+              <w:rPr>
+                <w:rFonts w:ascii="Times New Roman" w:hAnsi="Times New Roman" w:cs="Times New Roman"/>
+                <w:sz w:val="24"/>
+                <w:szCs w:val="24"/>
+                <w:lang w:eastAsia="zh-CN"/>
+              </w:rPr>
+              <w:t xml:space="preserve"> of this </w:t>
+            </w:r>
+            <w:r>
+              <w:rPr>
+                <w:rFonts w:ascii="Times New Roman" w:hAnsi="Times New Roman" w:cs="Times New Roman"/>
+                <w:sz w:val="24"/>
+                <w:szCs w:val="24"/>
+                <w:lang w:eastAsia="zh-CN"/>
+              </w:rPr>
+              <w:t>application</w:t>
+            </w:r>
+          </w:p>
+        </w:tc>
+      </w:tr>
+      <w:tr>
+        <w:trPr>
+          <w:trHeight w:val="320"/>
+        </w:trPr>
+        <w:tc>
+          <w:tcPr>
+            <w:tcW w:w="1942" w:type="dxa"/>
+          </w:tcPr>
+          <w:p>
+            <w:pPr>
+              <w:spacing w:line="360" w:lineRule="auto"/>
+              <w:rPr>
+                <w:rFonts w:ascii="Times New Roman" w:hAnsi="Times New Roman" w:cs="Times New Roman"/>
+                <w:sz w:val="24"/>
+                <w:szCs w:val="24"/>
+              </w:rPr>
+            </w:pPr>
+            <w:r>
+              <w:rPr>
+                <w:rFonts w:ascii="Times New Roman" w:hAnsi="Times New Roman" w:cs="Times New Roman"/>
+                <w:sz w:val="24"/>
+                <w:szCs w:val="24"/>
+              </w:rPr>
+              <w:t>So that</w:t>
+            </w:r>
+          </w:p>
+        </w:tc>
+        <w:tc>
+          <w:tcPr>
+            <w:tcW w:w="5717" w:type="dxa"/>
+            <w:gridSpan w:val="4"/>
+          </w:tcPr>
+          <w:p>
+            <w:pPr>
+              <w:spacing w:line="360" w:lineRule="auto"/>
+              <w:rPr>
+                <w:rFonts w:ascii="Times New Roman" w:hAnsi="Times New Roman" w:cs="Times New Roman"/>
+                <w:sz w:val="24"/>
+                <w:szCs w:val="24"/>
+                <w:lang w:eastAsia="zh-CN"/>
+              </w:rPr>
+            </w:pPr>
+            <w:r>
+              <w:rPr>
+                <w:rFonts w:ascii="Times New Roman" w:hAnsi="Times New Roman" w:cs="Times New Roman"/>
+                <w:sz w:val="24"/>
+                <w:szCs w:val="24"/>
+                <w:lang w:eastAsia="zh-CN"/>
+              </w:rPr>
+              <w:t xml:space="preserve">User finds the actual purpose </w:t>
+            </w:r>
+            <w:r>
+              <w:rPr>
+                <w:rFonts w:ascii="Times New Roman" w:hAnsi="Times New Roman" w:cs="Times New Roman"/>
+                <w:sz w:val="24"/>
+                <w:szCs w:val="24"/>
+                <w:lang w:eastAsia="zh-CN"/>
+              </w:rPr>
+              <w:t xml:space="preserve">and goals </w:t>
+            </w:r>
+            <w:r>
+              <w:rPr>
+                <w:rFonts w:ascii="Times New Roman" w:hAnsi="Times New Roman" w:cs="Times New Roman"/>
+                <w:sz w:val="24"/>
+                <w:szCs w:val="24"/>
+                <w:lang w:eastAsia="zh-CN"/>
+              </w:rPr>
+              <w:t>of the project in this part.</w:t>
+            </w:r>
+          </w:p>
+        </w:tc>
+      </w:tr>
+      <w:tr>
+        <w:trPr>
+          <w:trHeight w:val="59"/>
+        </w:trPr>
+        <w:tc>
+          <w:tcPr>
+            <w:tcW w:w="7659" w:type="dxa"/>
+            <w:gridSpan w:val="5"/>
+          </w:tcPr>
+          <w:p>
+            <w:pPr>
+              <w:spacing w:line="360" w:lineRule="auto"/>
+              <w:rPr>
+                <w:rFonts w:ascii="Times New Roman" w:hAnsi="Times New Roman" w:cs="Times New Roman"/>
+                <w:sz w:val="24"/>
+                <w:szCs w:val="24"/>
+              </w:rPr>
+            </w:pPr>
+            <w:r>
+              <w:rPr>
+                <w:rFonts w:ascii="Times New Roman" w:hAnsi="Times New Roman" w:cs="Times New Roman"/>
+                <w:b/>
+                <w:sz w:val="24"/>
+                <w:szCs w:val="24"/>
+              </w:rPr>
+              <w:t>Acceptance Criteria</w:t>
+            </w:r>
+          </w:p>
+        </w:tc>
+      </w:tr>
+    </w:tbl>
+    <w:p>
+      <w:pPr>
+        <w:spacing w:line="360" w:lineRule="auto"/>
+        <w:rPr>
+          <w:rFonts w:ascii="Times New Roman" w:hAnsi="Times New Roman" w:cs="Times New Roman"/>
+          <w:b/>
+          <w:sz w:val="24"/>
+          <w:szCs w:val="24"/>
+        </w:rPr>
+      </w:pPr>
+    </w:p>
+    <w:p>
+      <w:pPr>
+        <w:spacing w:line="360" w:lineRule="auto"/>
+        <w:rPr>
+          <w:rFonts w:ascii="Times New Roman" w:hAnsi="Times New Roman" w:cs="Times New Roman"/>
+          <w:sz w:val="24"/>
+          <w:szCs w:val="24"/>
+        </w:rPr>
+      </w:pPr>
+    </w:p>
+    <w:p>
+      <w:pPr>
+        <w:spacing w:line="360" w:lineRule="auto"/>
+        <w:rPr>
+          <w:rFonts w:ascii="Times New Roman" w:hAnsi="Times New Roman" w:cs="Times New Roman"/>
+          <w:sz w:val="24"/>
+          <w:szCs w:val="24"/>
+        </w:rPr>
+      </w:pPr>
+    </w:p>
+    <w:p>
+      <w:pPr>
+        <w:spacing w:line="360" w:lineRule="auto"/>
+        <w:rPr>
+          <w:rFonts w:ascii="Times New Roman" w:hAnsi="Times New Roman" w:cs="Times New Roman"/>
+          <w:sz w:val="24"/>
+          <w:szCs w:val="24"/>
+        </w:rPr>
+      </w:pPr>
+    </w:p>
+    <w:p>
+      <w:pPr>
+        <w:spacing w:line="360" w:lineRule="auto"/>
+        <w:rPr>
+          <w:rFonts w:ascii="Times New Roman" w:hAnsi="Times New Roman" w:cs="Times New Roman"/>
+          <w:sz w:val="24"/>
+          <w:szCs w:val="24"/>
+        </w:rPr>
+      </w:pPr>
+    </w:p>
+    <w:p>
+      <w:pPr>
+        <w:spacing w:line="360" w:lineRule="auto"/>
+        <w:rPr>
+          <w:rFonts w:ascii="Times New Roman" w:hAnsi="Times New Roman" w:cs="Times New Roman"/>
+          <w:sz w:val="24"/>
+          <w:szCs w:val="24"/>
+        </w:rPr>
+      </w:pPr>
+    </w:p>
+    <w:p>
+      <w:pPr>
+        <w:spacing w:line="360" w:lineRule="auto"/>
+        <w:rPr>
+          <w:rFonts w:ascii="Times New Roman" w:hAnsi="Times New Roman" w:cs="Times New Roman"/>
+          <w:sz w:val="24"/>
+          <w:szCs w:val="24"/>
+        </w:rPr>
+      </w:pPr>
+    </w:p>
+    <w:p>
+      <w:pPr>
+        <w:spacing w:line="360" w:lineRule="auto"/>
+        <w:rPr>
+          <w:rFonts w:ascii="Times New Roman" w:hAnsi="Times New Roman" w:cs="Times New Roman"/>
+          <w:sz w:val="24"/>
+          <w:szCs w:val="24"/>
+        </w:rPr>
+      </w:pPr>
+    </w:p>
+    <w:p>
+      <w:pPr>
+        <w:spacing w:line="360" w:lineRule="auto"/>
+        <w:rPr>
+          <w:rFonts w:ascii="Times New Roman" w:hAnsi="Times New Roman" w:cs="Times New Roman"/>
+          <w:sz w:val="24"/>
+          <w:szCs w:val="24"/>
+        </w:rPr>
+      </w:pPr>
+    </w:p>
+    <w:p>
+      <w:pPr>
+        <w:spacing w:line="360" w:lineRule="auto"/>
+        <w:rPr>
+          <w:rFonts w:ascii="Times New Roman" w:hAnsi="Times New Roman" w:cs="Times New Roman"/>
+          <w:sz w:val="24"/>
+          <w:szCs w:val="24"/>
+        </w:rPr>
+      </w:pPr>
     </w:p>
     <w:sectPr>
       <w:pgSz w:w="12240" w:h="15840"/>

</xml_diff>